<commit_message>
COMPLETED ASSIGNMENT DUE MAY 28 added PDF document for capstone proposal and updated table of contents
</commit_message>
<xml_diff>
--- a/docs/PHP Capstone Proposal(Dawn Baker).docx
+++ b/docs/PHP Capstone Proposal(Dawn Baker).docx
@@ -376,6 +376,13 @@
     <w:bookmarkStart w:id="0" w:name="_Toc27477917" w:displacedByCustomXml="next"/>
     <w:sdt>
       <w:sdtPr>
+        <w:rPr>
+          <w:rFonts w:eastAsiaTheme="minorHAnsi" w:cstheme="minorBidi"/>
+          <w:b w:val="0"/>
+          <w:sz w:val="24"/>
+          <w:szCs w:val="22"/>
+          <w:lang w:val="en-CA"/>
+        </w:rPr>
         <w:id w:val="570632560"/>
         <w:docPartObj>
           <w:docPartGallery w:val="Table of Contents"/>
@@ -384,12 +391,8 @@
       </w:sdtPr>
       <w:sdtEndPr>
         <w:rPr>
-          <w:rFonts w:eastAsiaTheme="minorHAnsi" w:cstheme="minorBidi"/>
           <w:bCs/>
           <w:noProof/>
-          <w:sz w:val="24"/>
-          <w:szCs w:val="22"/>
-          <w:lang w:val="en-CA"/>
         </w:rPr>
       </w:sdtEndPr>
       <w:sdtContent>
@@ -398,7 +401,12 @@
             <w:pStyle w:val="TOCHeading"/>
           </w:pPr>
           <w:r>
-            <w:t>Contents</w:t>
+            <w:t>Conte</w:t>
+          </w:r>
+          <w:bookmarkStart w:id="1" w:name="_GoBack"/>
+          <w:bookmarkEnd w:id="1"/>
+          <w:r>
+            <w:t>nts</w:t>
           </w:r>
         </w:p>
         <w:p>
@@ -423,7 +431,7 @@
           <w:r>
             <w:fldChar w:fldCharType="separate"/>
           </w:r>
-          <w:hyperlink w:anchor="_Toc41574142" w:history="1">
+          <w:hyperlink w:anchor="_Toc41576421" w:history="1">
             <w:r>
               <w:rPr>
                 <w:rStyle w:val="Hyperlink"/>
@@ -452,7 +460,7 @@
                 <w:noProof/>
                 <w:webHidden/>
               </w:rPr>
-              <w:instrText xml:space="preserve"> PAGEREF _Toc41574142 \h </w:instrText>
+              <w:instrText xml:space="preserve"> PAGEREF _Toc41576421 \h </w:instrText>
             </w:r>
             <w:r>
               <w:rPr>
@@ -496,7 +504,7 @@
               <w:lang w:eastAsia="en-CA"/>
             </w:rPr>
           </w:pPr>
-          <w:hyperlink w:anchor="_Toc41574143" w:history="1">
+          <w:hyperlink w:anchor="_Toc41576422" w:history="1">
             <w:r>
               <w:rPr>
                 <w:rStyle w:val="Hyperlink"/>
@@ -524,7 +532,7 @@
                 <w:noProof/>
                 <w:webHidden/>
               </w:rPr>
-              <w:instrText xml:space="preserve"> PAGEREF _Toc41574143 \h </w:instrText>
+              <w:instrText xml:space="preserve"> PAGEREF _Toc41576422 \h </w:instrText>
             </w:r>
             <w:r>
               <w:rPr>
@@ -568,7 +576,7 @@
               <w:lang w:eastAsia="en-CA"/>
             </w:rPr>
           </w:pPr>
-          <w:hyperlink w:anchor="_Toc41574144" w:history="1">
+          <w:hyperlink w:anchor="_Toc41576423" w:history="1">
             <w:r>
               <w:rPr>
                 <w:rStyle w:val="Hyperlink"/>
@@ -596,7 +604,7 @@
                 <w:noProof/>
                 <w:webHidden/>
               </w:rPr>
-              <w:instrText xml:space="preserve"> PAGEREF _Toc41574144 \h </w:instrText>
+              <w:instrText xml:space="preserve"> PAGEREF _Toc41576423 \h </w:instrText>
             </w:r>
             <w:r>
               <w:rPr>
@@ -640,7 +648,7 @@
               <w:lang w:eastAsia="en-CA"/>
             </w:rPr>
           </w:pPr>
-          <w:hyperlink w:anchor="_Toc41574145" w:history="1">
+          <w:hyperlink w:anchor="_Toc41576424" w:history="1">
             <w:r>
               <w:rPr>
                 <w:rStyle w:val="Hyperlink"/>
@@ -668,7 +676,7 @@
                 <w:noProof/>
                 <w:webHidden/>
               </w:rPr>
-              <w:instrText xml:space="preserve"> PAGEREF _Toc41574145 \h </w:instrText>
+              <w:instrText xml:space="preserve"> PAGEREF _Toc41576424 \h </w:instrText>
             </w:r>
             <w:r>
               <w:rPr>
@@ -712,7 +720,7 @@
               <w:lang w:eastAsia="en-CA"/>
             </w:rPr>
           </w:pPr>
-          <w:hyperlink w:anchor="_Toc41574146" w:history="1">
+          <w:hyperlink w:anchor="_Toc41576425" w:history="1">
             <w:r>
               <w:rPr>
                 <w:rStyle w:val="Hyperlink"/>
@@ -739,7 +747,7 @@
                 <w:noProof/>
                 <w:webHidden/>
               </w:rPr>
-              <w:instrText xml:space="preserve"> PAGEREF _Toc41574146 \h </w:instrText>
+              <w:instrText xml:space="preserve"> PAGEREF _Toc41576425 \h </w:instrText>
             </w:r>
             <w:r>
               <w:rPr>
@@ -783,7 +791,7 @@
               <w:lang w:eastAsia="en-CA"/>
             </w:rPr>
           </w:pPr>
-          <w:hyperlink w:anchor="_Toc41574147" w:history="1">
+          <w:hyperlink w:anchor="_Toc41576426" w:history="1">
             <w:r>
               <w:rPr>
                 <w:rStyle w:val="Hyperlink"/>
@@ -810,7 +818,7 @@
                 <w:noProof/>
                 <w:webHidden/>
               </w:rPr>
-              <w:instrText xml:space="preserve"> PAGEREF _Toc41574147 \h </w:instrText>
+              <w:instrText xml:space="preserve"> PAGEREF _Toc41576426 \h </w:instrText>
             </w:r>
             <w:r>
               <w:rPr>
@@ -854,7 +862,7 @@
               <w:lang w:eastAsia="en-CA"/>
             </w:rPr>
           </w:pPr>
-          <w:hyperlink w:anchor="_Toc41574148" w:history="1">
+          <w:hyperlink w:anchor="_Toc41576427" w:history="1">
             <w:r>
               <w:rPr>
                 <w:rStyle w:val="Hyperlink"/>
@@ -881,7 +889,7 @@
                 <w:noProof/>
                 <w:webHidden/>
               </w:rPr>
-              <w:instrText xml:space="preserve"> PAGEREF _Toc41574148 \h </w:instrText>
+              <w:instrText xml:space="preserve"> PAGEREF _Toc41576427 \h </w:instrText>
             </w:r>
             <w:r>
               <w:rPr>
@@ -925,7 +933,7 @@
               <w:lang w:eastAsia="en-CA"/>
             </w:rPr>
           </w:pPr>
-          <w:hyperlink w:anchor="_Toc41574149" w:history="1">
+          <w:hyperlink w:anchor="_Toc41576428" w:history="1">
             <w:r>
               <w:rPr>
                 <w:rStyle w:val="Hyperlink"/>
@@ -952,7 +960,7 @@
                 <w:noProof/>
                 <w:webHidden/>
               </w:rPr>
-              <w:instrText xml:space="preserve"> PAGEREF _Toc41574149 \h </w:instrText>
+              <w:instrText xml:space="preserve"> PAGEREF _Toc41576428 \h </w:instrText>
             </w:r>
             <w:r>
               <w:rPr>
@@ -996,7 +1004,7 @@
               <w:lang w:eastAsia="en-CA"/>
             </w:rPr>
           </w:pPr>
-          <w:hyperlink w:anchor="_Toc41574150" w:history="1">
+          <w:hyperlink w:anchor="_Toc41576429" w:history="1">
             <w:r>
               <w:rPr>
                 <w:rStyle w:val="Hyperlink"/>
@@ -1023,7 +1031,7 @@
                 <w:noProof/>
                 <w:webHidden/>
               </w:rPr>
-              <w:instrText xml:space="preserve"> PAGEREF _Toc41574150 \h </w:instrText>
+              <w:instrText xml:space="preserve"> PAGEREF _Toc41576429 \h </w:instrText>
             </w:r>
             <w:r>
               <w:rPr>
@@ -1067,7 +1075,7 @@
               <w:lang w:eastAsia="en-CA"/>
             </w:rPr>
           </w:pPr>
-          <w:hyperlink w:anchor="_Toc41574151" w:history="1">
+          <w:hyperlink w:anchor="_Toc41576430" w:history="1">
             <w:r>
               <w:rPr>
                 <w:rStyle w:val="Hyperlink"/>
@@ -1094,7 +1102,7 @@
                 <w:noProof/>
                 <w:webHidden/>
               </w:rPr>
-              <w:instrText xml:space="preserve"> PAGEREF _Toc41574151 \h </w:instrText>
+              <w:instrText xml:space="preserve"> PAGEREF _Toc41576430 \h </w:instrText>
             </w:r>
             <w:r>
               <w:rPr>
@@ -1138,7 +1146,7 @@
               <w:lang w:eastAsia="en-CA"/>
             </w:rPr>
           </w:pPr>
-          <w:hyperlink w:anchor="_Toc41574152" w:history="1">
+          <w:hyperlink w:anchor="_Toc41576431" w:history="1">
             <w:r>
               <w:rPr>
                 <w:rStyle w:val="Hyperlink"/>
@@ -1175,7 +1183,7 @@
                 <w:noProof/>
                 <w:webHidden/>
               </w:rPr>
-              <w:instrText xml:space="preserve"> PAGEREF _Toc41574152 \h </w:instrText>
+              <w:instrText xml:space="preserve"> PAGEREF _Toc41576431 \h </w:instrText>
             </w:r>
             <w:r>
               <w:rPr>
@@ -1219,7 +1227,7 @@
               <w:lang w:eastAsia="en-CA"/>
             </w:rPr>
           </w:pPr>
-          <w:hyperlink w:anchor="_Toc41574153" w:history="1">
+          <w:hyperlink w:anchor="_Toc41576432" w:history="1">
             <w:r>
               <w:rPr>
                 <w:rStyle w:val="Hyperlink"/>
@@ -1248,7 +1256,7 @@
                 <w:noProof/>
                 <w:webHidden/>
               </w:rPr>
-              <w:instrText xml:space="preserve"> PAGEREF _Toc41574153 \h </w:instrText>
+              <w:instrText xml:space="preserve"> PAGEREF _Toc41576432 \h </w:instrText>
             </w:r>
             <w:r>
               <w:rPr>
@@ -1292,7 +1300,7 @@
               <w:lang w:eastAsia="en-CA"/>
             </w:rPr>
           </w:pPr>
-          <w:hyperlink w:anchor="_Toc41574154" w:history="1">
+          <w:hyperlink w:anchor="_Toc41576433" w:history="1">
             <w:r>
               <w:rPr>
                 <w:rStyle w:val="Hyperlink"/>
@@ -1319,7 +1327,7 @@
                 <w:noProof/>
                 <w:webHidden/>
               </w:rPr>
-              <w:instrText xml:space="preserve"> PAGEREF _Toc41574154 \h </w:instrText>
+              <w:instrText xml:space="preserve"> PAGEREF _Toc41576433 \h </w:instrText>
             </w:r>
             <w:r>
               <w:rPr>
@@ -1363,7 +1371,7 @@
               <w:lang w:eastAsia="en-CA"/>
             </w:rPr>
           </w:pPr>
-          <w:hyperlink w:anchor="_Toc41574155" w:history="1">
+          <w:hyperlink w:anchor="_Toc41576434" w:history="1">
             <w:r>
               <w:rPr>
                 <w:rStyle w:val="Hyperlink"/>
@@ -1390,7 +1398,7 @@
                 <w:noProof/>
                 <w:webHidden/>
               </w:rPr>
-              <w:instrText xml:space="preserve"> PAGEREF _Toc41574155 \h </w:instrText>
+              <w:instrText xml:space="preserve"> PAGEREF _Toc41576434 \h </w:instrText>
             </w:r>
             <w:r>
               <w:rPr>
@@ -1435,7 +1443,7 @@
               <w:lang w:eastAsia="en-CA"/>
             </w:rPr>
           </w:pPr>
-          <w:hyperlink w:anchor="_Toc41574156" w:history="1">
+          <w:hyperlink w:anchor="_Toc41576435" w:history="1">
             <w:r>
               <w:rPr>
                 <w:rStyle w:val="Hyperlink"/>
@@ -1478,7 +1486,7 @@
                 <w:noProof/>
                 <w:webHidden/>
               </w:rPr>
-              <w:instrText xml:space="preserve"> PAGEREF _Toc41574156 \h </w:instrText>
+              <w:instrText xml:space="preserve"> PAGEREF _Toc41576435 \h </w:instrText>
             </w:r>
             <w:r>
               <w:rPr>
@@ -1523,7 +1531,7 @@
               <w:lang w:eastAsia="en-CA"/>
             </w:rPr>
           </w:pPr>
-          <w:hyperlink w:anchor="_Toc41574157" w:history="1">
+          <w:hyperlink w:anchor="_Toc41576436" w:history="1">
             <w:r>
               <w:rPr>
                 <w:rStyle w:val="Hyperlink"/>
@@ -1566,7 +1574,7 @@
                 <w:noProof/>
                 <w:webHidden/>
               </w:rPr>
-              <w:instrText xml:space="preserve"> PAGEREF _Toc41574157 \h </w:instrText>
+              <w:instrText xml:space="preserve"> PAGEREF _Toc41576436 \h </w:instrText>
             </w:r>
             <w:r>
               <w:rPr>
@@ -1611,7 +1619,7 @@
               <w:lang w:eastAsia="en-CA"/>
             </w:rPr>
           </w:pPr>
-          <w:hyperlink w:anchor="_Toc41574158" w:history="1">
+          <w:hyperlink w:anchor="_Toc41576437" w:history="1">
             <w:r>
               <w:rPr>
                 <w:rStyle w:val="Hyperlink"/>
@@ -1654,7 +1662,7 @@
                 <w:noProof/>
                 <w:webHidden/>
               </w:rPr>
-              <w:instrText xml:space="preserve"> PAGEREF _Toc41574158 \h </w:instrText>
+              <w:instrText xml:space="preserve"> PAGEREF _Toc41576437 \h </w:instrText>
             </w:r>
             <w:r>
               <w:rPr>
@@ -1698,7 +1706,7 @@
               <w:lang w:eastAsia="en-CA"/>
             </w:rPr>
           </w:pPr>
-          <w:hyperlink w:anchor="_Toc41574159" w:history="1">
+          <w:hyperlink w:anchor="_Toc41576438" w:history="1">
             <w:r>
               <w:rPr>
                 <w:rStyle w:val="Hyperlink"/>
@@ -1725,7 +1733,7 @@
                 <w:noProof/>
                 <w:webHidden/>
               </w:rPr>
-              <w:instrText xml:space="preserve"> PAGEREF _Toc41574159 \h </w:instrText>
+              <w:instrText xml:space="preserve"> PAGEREF _Toc41576438 \h </w:instrText>
             </w:r>
             <w:r>
               <w:rPr>
@@ -1769,7 +1777,7 @@
               <w:lang w:eastAsia="en-CA"/>
             </w:rPr>
           </w:pPr>
-          <w:hyperlink w:anchor="_Toc41574160" w:history="1">
+          <w:hyperlink w:anchor="_Toc41576439" w:history="1">
             <w:r>
               <w:rPr>
                 <w:rStyle w:val="Hyperlink"/>
@@ -1798,7 +1806,7 @@
                 <w:noProof/>
                 <w:webHidden/>
               </w:rPr>
-              <w:instrText xml:space="preserve"> PAGEREF _Toc41574160 \h </w:instrText>
+              <w:instrText xml:space="preserve"> PAGEREF _Toc41576439 \h </w:instrText>
             </w:r>
             <w:r>
               <w:rPr>
@@ -1842,7 +1850,7 @@
               <w:lang w:eastAsia="en-CA"/>
             </w:rPr>
           </w:pPr>
-          <w:hyperlink w:anchor="_Toc41574161" w:history="1">
+          <w:hyperlink w:anchor="_Toc41576440" w:history="1">
             <w:r>
               <w:rPr>
                 <w:rStyle w:val="Hyperlink"/>
@@ -1871,7 +1879,7 @@
                 <w:noProof/>
                 <w:webHidden/>
               </w:rPr>
-              <w:instrText xml:space="preserve"> PAGEREF _Toc41574161 \h </w:instrText>
+              <w:instrText xml:space="preserve"> PAGEREF _Toc41576440 \h </w:instrText>
             </w:r>
             <w:r>
               <w:rPr>
@@ -1891,7 +1899,223 @@
                 <w:noProof/>
                 <w:webHidden/>
               </w:rPr>
-              <w:t>11</w:t>
+              <w:t>12</w:t>
+            </w:r>
+            <w:r>
+              <w:rPr>
+                <w:noProof/>
+                <w:webHidden/>
+              </w:rPr>
+              <w:fldChar w:fldCharType="end"/>
+            </w:r>
+          </w:hyperlink>
+        </w:p>
+        <w:p>
+          <w:pPr>
+            <w:pStyle w:val="TOC1"/>
+            <w:tabs>
+              <w:tab w:val="right" w:leader="dot" w:pos="9350"/>
+            </w:tabs>
+            <w:rPr>
+              <w:rFonts w:asciiTheme="minorHAnsi" w:eastAsiaTheme="minorEastAsia" w:hAnsiTheme="minorHAnsi"/>
+              <w:noProof/>
+              <w:sz w:val="22"/>
+              <w:lang w:eastAsia="en-CA"/>
+            </w:rPr>
+          </w:pPr>
+          <w:hyperlink w:anchor="_Toc41576441" w:history="1">
+            <w:r>
+              <w:rPr>
+                <w:rStyle w:val="Hyperlink"/>
+                <w:noProof/>
+                <w:lang w:val="en-US"/>
+              </w:rPr>
+              <w:t>PROPOSAL PHASE 2</w:t>
+            </w:r>
+            <w:r>
+              <w:rPr>
+                <w:noProof/>
+                <w:webHidden/>
+              </w:rPr>
+              <w:tab/>
+            </w:r>
+            <w:r>
+              <w:rPr>
+                <w:noProof/>
+                <w:webHidden/>
+              </w:rPr>
+              <w:fldChar w:fldCharType="begin"/>
+            </w:r>
+            <w:r>
+              <w:rPr>
+                <w:noProof/>
+                <w:webHidden/>
+              </w:rPr>
+              <w:instrText xml:space="preserve"> PAGEREF _Toc41576441 \h </w:instrText>
+            </w:r>
+            <w:r>
+              <w:rPr>
+                <w:noProof/>
+                <w:webHidden/>
+              </w:rPr>
+            </w:r>
+            <w:r>
+              <w:rPr>
+                <w:noProof/>
+                <w:webHidden/>
+              </w:rPr>
+              <w:fldChar w:fldCharType="separate"/>
+            </w:r>
+            <w:r>
+              <w:rPr>
+                <w:noProof/>
+                <w:webHidden/>
+              </w:rPr>
+              <w:t>13</w:t>
+            </w:r>
+            <w:r>
+              <w:rPr>
+                <w:noProof/>
+                <w:webHidden/>
+              </w:rPr>
+              <w:fldChar w:fldCharType="end"/>
+            </w:r>
+          </w:hyperlink>
+        </w:p>
+        <w:p>
+          <w:pPr>
+            <w:pStyle w:val="TOC1"/>
+            <w:tabs>
+              <w:tab w:val="right" w:leader="dot" w:pos="9350"/>
+            </w:tabs>
+            <w:rPr>
+              <w:rFonts w:asciiTheme="minorHAnsi" w:eastAsiaTheme="minorEastAsia" w:hAnsiTheme="minorHAnsi"/>
+              <w:noProof/>
+              <w:sz w:val="22"/>
+              <w:lang w:eastAsia="en-CA"/>
+            </w:rPr>
+          </w:pPr>
+          <w:hyperlink w:anchor="_Toc41576442" w:history="1">
+            <w:r>
+              <w:rPr>
+                <w:rStyle w:val="Hyperlink"/>
+                <w:noProof/>
+                <w:lang w:val="en-US"/>
+              </w:rPr>
+              <w:t>2.1.0 Description of Phase 2</w:t>
+            </w:r>
+            <w:r>
+              <w:rPr>
+                <w:noProof/>
+                <w:webHidden/>
+              </w:rPr>
+              <w:tab/>
+            </w:r>
+            <w:r>
+              <w:rPr>
+                <w:noProof/>
+                <w:webHidden/>
+              </w:rPr>
+              <w:fldChar w:fldCharType="begin"/>
+            </w:r>
+            <w:r>
+              <w:rPr>
+                <w:noProof/>
+                <w:webHidden/>
+              </w:rPr>
+              <w:instrText xml:space="preserve"> PAGEREF _Toc41576442 \h </w:instrText>
+            </w:r>
+            <w:r>
+              <w:rPr>
+                <w:noProof/>
+                <w:webHidden/>
+              </w:rPr>
+            </w:r>
+            <w:r>
+              <w:rPr>
+                <w:noProof/>
+                <w:webHidden/>
+              </w:rPr>
+              <w:fldChar w:fldCharType="separate"/>
+            </w:r>
+            <w:r>
+              <w:rPr>
+                <w:noProof/>
+                <w:webHidden/>
+              </w:rPr>
+              <w:t>13</w:t>
+            </w:r>
+            <w:r>
+              <w:rPr>
+                <w:noProof/>
+                <w:webHidden/>
+              </w:rPr>
+              <w:fldChar w:fldCharType="end"/>
+            </w:r>
+          </w:hyperlink>
+        </w:p>
+        <w:p>
+          <w:pPr>
+            <w:pStyle w:val="TOC1"/>
+            <w:tabs>
+              <w:tab w:val="right" w:leader="dot" w:pos="9350"/>
+            </w:tabs>
+            <w:rPr>
+              <w:rFonts w:asciiTheme="minorHAnsi" w:eastAsiaTheme="minorEastAsia" w:hAnsiTheme="minorHAnsi"/>
+              <w:noProof/>
+              <w:sz w:val="22"/>
+              <w:lang w:eastAsia="en-CA"/>
+            </w:rPr>
+          </w:pPr>
+          <w:hyperlink w:anchor="_Toc41576443" w:history="1">
+            <w:r>
+              <w:rPr>
+                <w:rStyle w:val="Hyperlink"/>
+                <w:noProof/>
+                <w:lang w:val="en-US"/>
+              </w:rPr>
+              <w:t>2.2.0 Collection of Data and How It Will Be Used</w:t>
+            </w:r>
+            <w:r>
+              <w:rPr>
+                <w:noProof/>
+                <w:webHidden/>
+              </w:rPr>
+              <w:tab/>
+            </w:r>
+            <w:r>
+              <w:rPr>
+                <w:noProof/>
+                <w:webHidden/>
+              </w:rPr>
+              <w:fldChar w:fldCharType="begin"/>
+            </w:r>
+            <w:r>
+              <w:rPr>
+                <w:noProof/>
+                <w:webHidden/>
+              </w:rPr>
+              <w:instrText xml:space="preserve"> PAGEREF _Toc41576443 \h </w:instrText>
+            </w:r>
+            <w:r>
+              <w:rPr>
+                <w:noProof/>
+                <w:webHidden/>
+              </w:rPr>
+            </w:r>
+            <w:r>
+              <w:rPr>
+                <w:noProof/>
+                <w:webHidden/>
+              </w:rPr>
+              <w:fldChar w:fldCharType="separate"/>
+            </w:r>
+            <w:r>
+              <w:rPr>
+                <w:noProof/>
+                <w:webHidden/>
+              </w:rPr>
+              <w:t>13</w:t>
             </w:r>
             <w:r>
               <w:rPr>
@@ -1915,14 +2139,156 @@
               <w:lang w:eastAsia="en-CA"/>
             </w:rPr>
           </w:pPr>
-          <w:hyperlink w:anchor="_Toc41574162" w:history="1">
+          <w:hyperlink w:anchor="_Toc41576444" w:history="1">
             <w:r>
               <w:rPr>
                 <w:rStyle w:val="Hyperlink"/>
                 <w:noProof/>
+              </w:rPr>
+              <w:t>2.2.1 Neighborhoods Table</w:t>
+            </w:r>
+            <w:r>
+              <w:rPr>
+                <w:noProof/>
+                <w:webHidden/>
+              </w:rPr>
+              <w:tab/>
+            </w:r>
+            <w:r>
+              <w:rPr>
+                <w:noProof/>
+                <w:webHidden/>
+              </w:rPr>
+              <w:fldChar w:fldCharType="begin"/>
+            </w:r>
+            <w:r>
+              <w:rPr>
+                <w:noProof/>
+                <w:webHidden/>
+              </w:rPr>
+              <w:instrText xml:space="preserve"> PAGEREF _Toc41576444 \h </w:instrText>
+            </w:r>
+            <w:r>
+              <w:rPr>
+                <w:noProof/>
+                <w:webHidden/>
+              </w:rPr>
+            </w:r>
+            <w:r>
+              <w:rPr>
+                <w:noProof/>
+                <w:webHidden/>
+              </w:rPr>
+              <w:fldChar w:fldCharType="separate"/>
+            </w:r>
+            <w:r>
+              <w:rPr>
+                <w:noProof/>
+                <w:webHidden/>
+              </w:rPr>
+              <w:t>13</w:t>
+            </w:r>
+            <w:r>
+              <w:rPr>
+                <w:noProof/>
+                <w:webHidden/>
+              </w:rPr>
+              <w:fldChar w:fldCharType="end"/>
+            </w:r>
+          </w:hyperlink>
+        </w:p>
+        <w:p>
+          <w:pPr>
+            <w:pStyle w:val="TOC2"/>
+            <w:tabs>
+              <w:tab w:val="right" w:leader="dot" w:pos="9350"/>
+            </w:tabs>
+            <w:rPr>
+              <w:rFonts w:asciiTheme="minorHAnsi" w:eastAsiaTheme="minorEastAsia" w:hAnsiTheme="minorHAnsi"/>
+              <w:noProof/>
+              <w:sz w:val="22"/>
+              <w:lang w:eastAsia="en-CA"/>
+            </w:rPr>
+          </w:pPr>
+          <w:hyperlink w:anchor="_Toc41576445" w:history="1">
+            <w:r>
+              <w:rPr>
+                <w:rStyle w:val="Hyperlink"/>
+                <w:noProof/>
+              </w:rPr>
+              <w:t>2.2.2 Users Table</w:t>
+            </w:r>
+            <w:r>
+              <w:rPr>
+                <w:noProof/>
+                <w:webHidden/>
+              </w:rPr>
+              <w:tab/>
+            </w:r>
+            <w:r>
+              <w:rPr>
+                <w:noProof/>
+                <w:webHidden/>
+              </w:rPr>
+              <w:fldChar w:fldCharType="begin"/>
+            </w:r>
+            <w:r>
+              <w:rPr>
+                <w:noProof/>
+                <w:webHidden/>
+              </w:rPr>
+              <w:instrText xml:space="preserve"> PAGEREF _Toc41576445 \h </w:instrText>
+            </w:r>
+            <w:r>
+              <w:rPr>
+                <w:noProof/>
+                <w:webHidden/>
+              </w:rPr>
+            </w:r>
+            <w:r>
+              <w:rPr>
+                <w:noProof/>
+                <w:webHidden/>
+              </w:rPr>
+              <w:fldChar w:fldCharType="separate"/>
+            </w:r>
+            <w:r>
+              <w:rPr>
+                <w:noProof/>
+                <w:webHidden/>
+              </w:rPr>
+              <w:t>14</w:t>
+            </w:r>
+            <w:r>
+              <w:rPr>
+                <w:noProof/>
+                <w:webHidden/>
+              </w:rPr>
+              <w:fldChar w:fldCharType="end"/>
+            </w:r>
+          </w:hyperlink>
+        </w:p>
+        <w:p>
+          <w:pPr>
+            <w:pStyle w:val="TOC2"/>
+            <w:tabs>
+              <w:tab w:val="right" w:leader="dot" w:pos="9350"/>
+            </w:tabs>
+            <w:rPr>
+              <w:rFonts w:asciiTheme="minorHAnsi" w:eastAsiaTheme="minorEastAsia" w:hAnsiTheme="minorHAnsi"/>
+              <w:noProof/>
+              <w:sz w:val="22"/>
+              <w:lang w:eastAsia="en-CA"/>
+            </w:rPr>
+          </w:pPr>
+          <w:hyperlink w:anchor="_Toc41576446" w:history="1">
+            <w:r>
+              <w:rPr>
+                <w:rStyle w:val="Hyperlink"/>
+                <w:noProof/>
                 <w:lang w:val="en-US"/>
               </w:rPr>
-              <w:t>8.2 Timesheet</w:t>
+              <w:t>2.2.3 Baskets Table</w:t>
             </w:r>
             <w:r>
               <w:rPr>
@@ -1943,7 +2309,7 @@
                 <w:noProof/>
                 <w:webHidden/>
               </w:rPr>
-              <w:instrText xml:space="preserve"> PAGEREF _Toc41574162 \h </w:instrText>
+              <w:instrText xml:space="preserve"> PAGEREF _Toc41576446 \h </w:instrText>
             </w:r>
             <w:r>
               <w:rPr>
@@ -1963,7 +2329,78 @@
                 <w:noProof/>
                 <w:webHidden/>
               </w:rPr>
-              <w:t>11</w:t>
+              <w:t>14</w:t>
+            </w:r>
+            <w:r>
+              <w:rPr>
+                <w:noProof/>
+                <w:webHidden/>
+              </w:rPr>
+              <w:fldChar w:fldCharType="end"/>
+            </w:r>
+          </w:hyperlink>
+        </w:p>
+        <w:p>
+          <w:pPr>
+            <w:pStyle w:val="TOC2"/>
+            <w:tabs>
+              <w:tab w:val="right" w:leader="dot" w:pos="9350"/>
+            </w:tabs>
+            <w:rPr>
+              <w:rFonts w:asciiTheme="minorHAnsi" w:eastAsiaTheme="minorEastAsia" w:hAnsiTheme="minorHAnsi"/>
+              <w:noProof/>
+              <w:sz w:val="22"/>
+              <w:lang w:eastAsia="en-CA"/>
+            </w:rPr>
+          </w:pPr>
+          <w:hyperlink w:anchor="_Toc41576447" w:history="1">
+            <w:r>
+              <w:rPr>
+                <w:rStyle w:val="Hyperlink"/>
+                <w:noProof/>
+              </w:rPr>
+              <w:t>2.2.4 Orders Table</w:t>
+            </w:r>
+            <w:r>
+              <w:rPr>
+                <w:noProof/>
+                <w:webHidden/>
+              </w:rPr>
+              <w:tab/>
+            </w:r>
+            <w:r>
+              <w:rPr>
+                <w:noProof/>
+                <w:webHidden/>
+              </w:rPr>
+              <w:fldChar w:fldCharType="begin"/>
+            </w:r>
+            <w:r>
+              <w:rPr>
+                <w:noProof/>
+                <w:webHidden/>
+              </w:rPr>
+              <w:instrText xml:space="preserve"> PAGEREF _Toc41576447 \h </w:instrText>
+            </w:r>
+            <w:r>
+              <w:rPr>
+                <w:noProof/>
+                <w:webHidden/>
+              </w:rPr>
+            </w:r>
+            <w:r>
+              <w:rPr>
+                <w:noProof/>
+                <w:webHidden/>
+              </w:rPr>
+              <w:fldChar w:fldCharType="separate"/>
+            </w:r>
+            <w:r>
+              <w:rPr>
+                <w:noProof/>
+                <w:webHidden/>
+              </w:rPr>
+              <w:t>14</w:t>
             </w:r>
             <w:r>
               <w:rPr>
@@ -1987,14 +2424,14 @@
               <w:lang w:eastAsia="en-CA"/>
             </w:rPr>
           </w:pPr>
-          <w:hyperlink w:anchor="_Toc41574163" w:history="1">
+          <w:hyperlink w:anchor="_Toc41576448" w:history="1">
             <w:r>
               <w:rPr>
                 <w:rStyle w:val="Hyperlink"/>
                 <w:noProof/>
                 <w:lang w:val="en-US"/>
               </w:rPr>
-              <w:t>PROPOSAL PHASE 2</w:t>
+              <w:t>2.3.0 Interaction</w:t>
             </w:r>
             <w:r>
               <w:rPr>
@@ -2015,7 +2452,7 @@
                 <w:noProof/>
                 <w:webHidden/>
               </w:rPr>
-              <w:instrText xml:space="preserve"> PAGEREF _Toc41574163 \h </w:instrText>
+              <w:instrText xml:space="preserve"> PAGEREF _Toc41576448 \h </w:instrText>
             </w:r>
             <w:r>
               <w:rPr>
@@ -2035,7 +2472,151 @@
                 <w:noProof/>
                 <w:webHidden/>
               </w:rPr>
-              <w:t>12</w:t>
+              <w:t>14</w:t>
+            </w:r>
+            <w:r>
+              <w:rPr>
+                <w:noProof/>
+                <w:webHidden/>
+              </w:rPr>
+              <w:fldChar w:fldCharType="end"/>
+            </w:r>
+          </w:hyperlink>
+        </w:p>
+        <w:p>
+          <w:pPr>
+            <w:pStyle w:val="TOC2"/>
+            <w:tabs>
+              <w:tab w:val="right" w:leader="dot" w:pos="9350"/>
+            </w:tabs>
+            <w:rPr>
+              <w:rFonts w:asciiTheme="minorHAnsi" w:eastAsiaTheme="minorEastAsia" w:hAnsiTheme="minorHAnsi"/>
+              <w:noProof/>
+              <w:sz w:val="22"/>
+              <w:lang w:eastAsia="en-CA"/>
+            </w:rPr>
+          </w:pPr>
+          <w:hyperlink w:anchor="_Toc41576449" w:history="1">
+            <w:r>
+              <w:rPr>
+                <w:rStyle w:val="Hyperlink"/>
+                <w:noProof/>
+                <w:lang w:val="en-US"/>
+              </w:rPr>
+              <w:t>2.3.1 Users</w:t>
+            </w:r>
+            <w:r>
+              <w:rPr>
+                <w:noProof/>
+                <w:webHidden/>
+              </w:rPr>
+              <w:tab/>
+            </w:r>
+            <w:r>
+              <w:rPr>
+                <w:noProof/>
+                <w:webHidden/>
+              </w:rPr>
+              <w:fldChar w:fldCharType="begin"/>
+            </w:r>
+            <w:r>
+              <w:rPr>
+                <w:noProof/>
+                <w:webHidden/>
+              </w:rPr>
+              <w:instrText xml:space="preserve"> PAGEREF _Toc41576449 \h </w:instrText>
+            </w:r>
+            <w:r>
+              <w:rPr>
+                <w:noProof/>
+                <w:webHidden/>
+              </w:rPr>
+            </w:r>
+            <w:r>
+              <w:rPr>
+                <w:noProof/>
+                <w:webHidden/>
+              </w:rPr>
+              <w:fldChar w:fldCharType="separate"/>
+            </w:r>
+            <w:r>
+              <w:rPr>
+                <w:noProof/>
+                <w:webHidden/>
+              </w:rPr>
+              <w:t>14</w:t>
+            </w:r>
+            <w:r>
+              <w:rPr>
+                <w:noProof/>
+                <w:webHidden/>
+              </w:rPr>
+              <w:fldChar w:fldCharType="end"/>
+            </w:r>
+          </w:hyperlink>
+        </w:p>
+        <w:p>
+          <w:pPr>
+            <w:pStyle w:val="TOC2"/>
+            <w:tabs>
+              <w:tab w:val="right" w:leader="dot" w:pos="9350"/>
+            </w:tabs>
+            <w:rPr>
+              <w:rFonts w:asciiTheme="minorHAnsi" w:eastAsiaTheme="minorEastAsia" w:hAnsiTheme="minorHAnsi"/>
+              <w:noProof/>
+              <w:sz w:val="22"/>
+              <w:lang w:eastAsia="en-CA"/>
+            </w:rPr>
+          </w:pPr>
+          <w:hyperlink w:anchor="_Toc41576450" w:history="1">
+            <w:r>
+              <w:rPr>
+                <w:rStyle w:val="Hyperlink"/>
+                <w:noProof/>
+                <w:lang w:val="en-US"/>
+              </w:rPr>
+              <w:t>2.3.2 Administrators</w:t>
+            </w:r>
+            <w:r>
+              <w:rPr>
+                <w:noProof/>
+                <w:webHidden/>
+              </w:rPr>
+              <w:tab/>
+            </w:r>
+            <w:r>
+              <w:rPr>
+                <w:noProof/>
+                <w:webHidden/>
+              </w:rPr>
+              <w:fldChar w:fldCharType="begin"/>
+            </w:r>
+            <w:r>
+              <w:rPr>
+                <w:noProof/>
+                <w:webHidden/>
+              </w:rPr>
+              <w:instrText xml:space="preserve"> PAGEREF _Toc41576450 \h </w:instrText>
+            </w:r>
+            <w:r>
+              <w:rPr>
+                <w:noProof/>
+                <w:webHidden/>
+              </w:rPr>
+            </w:r>
+            <w:r>
+              <w:rPr>
+                <w:noProof/>
+                <w:webHidden/>
+              </w:rPr>
+              <w:fldChar w:fldCharType="separate"/>
+            </w:r>
+            <w:r>
+              <w:rPr>
+                <w:noProof/>
+                <w:webHidden/>
+              </w:rPr>
+              <w:t>14</w:t>
             </w:r>
             <w:r>
               <w:rPr>
@@ -2059,14 +2640,14 @@
               <w:lang w:eastAsia="en-CA"/>
             </w:rPr>
           </w:pPr>
-          <w:hyperlink w:anchor="_Toc41574164" w:history="1">
+          <w:hyperlink w:anchor="_Toc41576451" w:history="1">
             <w:r>
               <w:rPr>
                 <w:rStyle w:val="Hyperlink"/>
                 <w:noProof/>
                 <w:lang w:val="en-US"/>
               </w:rPr>
-              <w:t>2.1.0 Description of Phase 2</w:t>
+              <w:t>2.4.0 Security Considerations</w:t>
             </w:r>
             <w:r>
               <w:rPr>
@@ -2087,7 +2668,7 @@
                 <w:noProof/>
                 <w:webHidden/>
               </w:rPr>
-              <w:instrText xml:space="preserve"> PAGEREF _Toc41574164 \h </w:instrText>
+              <w:instrText xml:space="preserve"> PAGEREF _Toc41576451 \h </w:instrText>
             </w:r>
             <w:r>
               <w:rPr>
@@ -2107,7 +2688,151 @@
                 <w:noProof/>
                 <w:webHidden/>
               </w:rPr>
-              <w:t>12</w:t>
+              <w:t>15</w:t>
+            </w:r>
+            <w:r>
+              <w:rPr>
+                <w:noProof/>
+                <w:webHidden/>
+              </w:rPr>
+              <w:fldChar w:fldCharType="end"/>
+            </w:r>
+          </w:hyperlink>
+        </w:p>
+        <w:p>
+          <w:pPr>
+            <w:pStyle w:val="TOC2"/>
+            <w:tabs>
+              <w:tab w:val="right" w:leader="dot" w:pos="9350"/>
+            </w:tabs>
+            <w:rPr>
+              <w:rFonts w:asciiTheme="minorHAnsi" w:eastAsiaTheme="minorEastAsia" w:hAnsiTheme="minorHAnsi"/>
+              <w:noProof/>
+              <w:sz w:val="22"/>
+              <w:lang w:eastAsia="en-CA"/>
+            </w:rPr>
+          </w:pPr>
+          <w:hyperlink w:anchor="_Toc41576452" w:history="1">
+            <w:r>
+              <w:rPr>
+                <w:rStyle w:val="Hyperlink"/>
+                <w:noProof/>
+                <w:lang w:val="en-US"/>
+              </w:rPr>
+              <w:t>XSS Protection</w:t>
+            </w:r>
+            <w:r>
+              <w:rPr>
+                <w:noProof/>
+                <w:webHidden/>
+              </w:rPr>
+              <w:tab/>
+            </w:r>
+            <w:r>
+              <w:rPr>
+                <w:noProof/>
+                <w:webHidden/>
+              </w:rPr>
+              <w:fldChar w:fldCharType="begin"/>
+            </w:r>
+            <w:r>
+              <w:rPr>
+                <w:noProof/>
+                <w:webHidden/>
+              </w:rPr>
+              <w:instrText xml:space="preserve"> PAGEREF _Toc41576452 \h </w:instrText>
+            </w:r>
+            <w:r>
+              <w:rPr>
+                <w:noProof/>
+                <w:webHidden/>
+              </w:rPr>
+            </w:r>
+            <w:r>
+              <w:rPr>
+                <w:noProof/>
+                <w:webHidden/>
+              </w:rPr>
+              <w:fldChar w:fldCharType="separate"/>
+            </w:r>
+            <w:r>
+              <w:rPr>
+                <w:noProof/>
+                <w:webHidden/>
+              </w:rPr>
+              <w:t>15</w:t>
+            </w:r>
+            <w:r>
+              <w:rPr>
+                <w:noProof/>
+                <w:webHidden/>
+              </w:rPr>
+              <w:fldChar w:fldCharType="end"/>
+            </w:r>
+          </w:hyperlink>
+        </w:p>
+        <w:p>
+          <w:pPr>
+            <w:pStyle w:val="TOC2"/>
+            <w:tabs>
+              <w:tab w:val="right" w:leader="dot" w:pos="9350"/>
+            </w:tabs>
+            <w:rPr>
+              <w:rFonts w:asciiTheme="minorHAnsi" w:eastAsiaTheme="minorEastAsia" w:hAnsiTheme="minorHAnsi"/>
+              <w:noProof/>
+              <w:sz w:val="22"/>
+              <w:lang w:eastAsia="en-CA"/>
+            </w:rPr>
+          </w:pPr>
+          <w:hyperlink w:anchor="_Toc41576453" w:history="1">
+            <w:r>
+              <w:rPr>
+                <w:rStyle w:val="Hyperlink"/>
+                <w:noProof/>
+                <w:lang w:val="en-US"/>
+              </w:rPr>
+              <w:t>Validation</w:t>
+            </w:r>
+            <w:r>
+              <w:rPr>
+                <w:noProof/>
+                <w:webHidden/>
+              </w:rPr>
+              <w:tab/>
+            </w:r>
+            <w:r>
+              <w:rPr>
+                <w:noProof/>
+                <w:webHidden/>
+              </w:rPr>
+              <w:fldChar w:fldCharType="begin"/>
+            </w:r>
+            <w:r>
+              <w:rPr>
+                <w:noProof/>
+                <w:webHidden/>
+              </w:rPr>
+              <w:instrText xml:space="preserve"> PAGEREF _Toc41576453 \h </w:instrText>
+            </w:r>
+            <w:r>
+              <w:rPr>
+                <w:noProof/>
+                <w:webHidden/>
+              </w:rPr>
+            </w:r>
+            <w:r>
+              <w:rPr>
+                <w:noProof/>
+                <w:webHidden/>
+              </w:rPr>
+              <w:fldChar w:fldCharType="separate"/>
+            </w:r>
+            <w:r>
+              <w:rPr>
+                <w:noProof/>
+                <w:webHidden/>
+              </w:rPr>
+              <w:t>15</w:t>
             </w:r>
             <w:r>
               <w:rPr>
@@ -2131,14 +2856,14 @@
               <w:lang w:eastAsia="en-CA"/>
             </w:rPr>
           </w:pPr>
-          <w:hyperlink w:anchor="_Toc41574165" w:history="1">
+          <w:hyperlink w:anchor="_Toc41576454" w:history="1">
             <w:r>
               <w:rPr>
                 <w:rStyle w:val="Hyperlink"/>
                 <w:noProof/>
                 <w:lang w:val="en-US"/>
               </w:rPr>
-              <w:t>2.2.0 Collection of Data and How It Will Be Used</w:t>
+              <w:t>2.5.0 Timelines/Budget</w:t>
             </w:r>
             <w:r>
               <w:rPr>
@@ -2159,7 +2884,7 @@
                 <w:noProof/>
                 <w:webHidden/>
               </w:rPr>
-              <w:instrText xml:space="preserve"> PAGEREF _Toc41574165 \h </w:instrText>
+              <w:instrText xml:space="preserve"> PAGEREF _Toc41576454 \h </w:instrText>
             </w:r>
             <w:r>
               <w:rPr>
@@ -2179,7 +2904,7 @@
                 <w:noProof/>
                 <w:webHidden/>
               </w:rPr>
-              <w:t>12</w:t>
+              <w:t>16</w:t>
             </w:r>
             <w:r>
               <w:rPr>
@@ -2203,13 +2928,14 @@
               <w:lang w:eastAsia="en-CA"/>
             </w:rPr>
           </w:pPr>
-          <w:hyperlink w:anchor="_Toc41574166" w:history="1">
+          <w:hyperlink w:anchor="_Toc41576455" w:history="1">
             <w:r>
               <w:rPr>
                 <w:rStyle w:val="Hyperlink"/>
                 <w:noProof/>
-              </w:rPr>
-              <w:t>2.2.1 Neighborhoods Table</w:t>
+                <w:lang w:val="en-US"/>
+              </w:rPr>
+              <w:t>2.5.1 Design and Content</w:t>
             </w:r>
             <w:r>
               <w:rPr>
@@ -2230,7 +2956,7 @@
                 <w:noProof/>
                 <w:webHidden/>
               </w:rPr>
-              <w:instrText xml:space="preserve"> PAGEREF _Toc41574166 \h </w:instrText>
+              <w:instrText xml:space="preserve"> PAGEREF _Toc41576455 \h </w:instrText>
             </w:r>
             <w:r>
               <w:rPr>
@@ -2250,7 +2976,7 @@
                 <w:noProof/>
                 <w:webHidden/>
               </w:rPr>
-              <w:t>12</w:t>
+              <w:t>16</w:t>
             </w:r>
             <w:r>
               <w:rPr>
@@ -2274,13 +3000,13 @@
               <w:lang w:eastAsia="en-CA"/>
             </w:rPr>
           </w:pPr>
-          <w:hyperlink w:anchor="_Toc41574167" w:history="1">
+          <w:hyperlink w:anchor="_Toc41576456" w:history="1">
             <w:r>
               <w:rPr>
                 <w:rStyle w:val="Hyperlink"/>
                 <w:noProof/>
               </w:rPr>
-              <w:t>2.2.2 Users Table</w:t>
+              <w:t>2.5.2 Coding/Programming</w:t>
             </w:r>
             <w:r>
               <w:rPr>
@@ -2301,7 +3027,7 @@
                 <w:noProof/>
                 <w:webHidden/>
               </w:rPr>
-              <w:instrText xml:space="preserve"> PAGEREF _Toc41574167 \h </w:instrText>
+              <w:instrText xml:space="preserve"> PAGEREF _Toc41576456 \h </w:instrText>
             </w:r>
             <w:r>
               <w:rPr>
@@ -2321,7 +3047,7 @@
                 <w:noProof/>
                 <w:webHidden/>
               </w:rPr>
-              <w:t>13</w:t>
+              <w:t>16</w:t>
             </w:r>
             <w:r>
               <w:rPr>
@@ -2345,14 +3071,13 @@
               <w:lang w:eastAsia="en-CA"/>
             </w:rPr>
           </w:pPr>
-          <w:hyperlink w:anchor="_Toc41574168" w:history="1">
+          <w:hyperlink w:anchor="_Toc41576457" w:history="1">
             <w:r>
               <w:rPr>
                 <w:rStyle w:val="Hyperlink"/>
                 <w:noProof/>
-                <w:lang w:val="en-US"/>
-              </w:rPr>
-              <w:t>2.2.3 Baskets Table</w:t>
+              </w:rPr>
+              <w:t>2.5.3 Launch/Maintenance</w:t>
             </w:r>
             <w:r>
               <w:rPr>
@@ -2373,7 +3098,7 @@
                 <w:noProof/>
                 <w:webHidden/>
               </w:rPr>
-              <w:instrText xml:space="preserve"> PAGEREF _Toc41574168 \h </w:instrText>
+              <w:instrText xml:space="preserve"> PAGEREF _Toc41576457 \h </w:instrText>
             </w:r>
             <w:r>
               <w:rPr>
@@ -2393,7 +3118,7 @@
                 <w:noProof/>
                 <w:webHidden/>
               </w:rPr>
-              <w:t>13</w:t>
+              <w:t>16</w:t>
             </w:r>
             <w:r>
               <w:rPr>
@@ -2417,13 +3142,13 @@
               <w:lang w:eastAsia="en-CA"/>
             </w:rPr>
           </w:pPr>
-          <w:hyperlink w:anchor="_Toc41574169" w:history="1">
+          <w:hyperlink w:anchor="_Toc41576458" w:history="1">
             <w:r>
               <w:rPr>
                 <w:rStyle w:val="Hyperlink"/>
                 <w:noProof/>
               </w:rPr>
-              <w:t>2.2.4 Orders Table</w:t>
+              <w:t>2.5.4 Phase 2 Pricing</w:t>
             </w:r>
             <w:r>
               <w:rPr>
@@ -2444,7 +3169,7 @@
                 <w:noProof/>
                 <w:webHidden/>
               </w:rPr>
-              <w:instrText xml:space="preserve"> PAGEREF _Toc41574169 \h </w:instrText>
+              <w:instrText xml:space="preserve"> PAGEREF _Toc41576458 \h </w:instrText>
             </w:r>
             <w:r>
               <w:rPr>
@@ -2464,7 +3189,7 @@
                 <w:noProof/>
                 <w:webHidden/>
               </w:rPr>
-              <w:t>13</w:t>
+              <w:t>16</w:t>
             </w:r>
             <w:r>
               <w:rPr>
@@ -2488,14 +3213,13 @@
               <w:lang w:eastAsia="en-CA"/>
             </w:rPr>
           </w:pPr>
-          <w:hyperlink w:anchor="_Toc41574170" w:history="1">
+          <w:hyperlink w:anchor="_Toc41576459" w:history="1">
             <w:r>
               <w:rPr>
                 <w:rStyle w:val="Hyperlink"/>
                 <w:noProof/>
-                <w:lang w:val="en-US"/>
-              </w:rPr>
-              <w:t>2.3.0 Interaction</w:t>
+              </w:rPr>
+              <w:t>2.6.0 ERD and Data Models</w:t>
             </w:r>
             <w:r>
               <w:rPr>
@@ -2516,7 +3240,7 @@
                 <w:noProof/>
                 <w:webHidden/>
               </w:rPr>
-              <w:instrText xml:space="preserve"> PAGEREF _Toc41574170 \h </w:instrText>
+              <w:instrText xml:space="preserve"> PAGEREF _Toc41576459 \h </w:instrText>
             </w:r>
             <w:r>
               <w:rPr>
@@ -2536,7 +3260,78 @@
                 <w:noProof/>
                 <w:webHidden/>
               </w:rPr>
-              <w:t>13</w:t>
+              <w:t>17</w:t>
+            </w:r>
+            <w:r>
+              <w:rPr>
+                <w:noProof/>
+                <w:webHidden/>
+              </w:rPr>
+              <w:fldChar w:fldCharType="end"/>
+            </w:r>
+          </w:hyperlink>
+        </w:p>
+        <w:p>
+          <w:pPr>
+            <w:pStyle w:val="TOC1"/>
+            <w:tabs>
+              <w:tab w:val="right" w:leader="dot" w:pos="9350"/>
+            </w:tabs>
+            <w:rPr>
+              <w:rFonts w:asciiTheme="minorHAnsi" w:eastAsiaTheme="minorEastAsia" w:hAnsiTheme="minorHAnsi"/>
+              <w:noProof/>
+              <w:sz w:val="22"/>
+              <w:lang w:eastAsia="en-CA"/>
+            </w:rPr>
+          </w:pPr>
+          <w:hyperlink w:anchor="_Toc41576460" w:history="1">
+            <w:r>
+              <w:rPr>
+                <w:rStyle w:val="Hyperlink"/>
+                <w:noProof/>
+              </w:rPr>
+              <w:t>2.7.0 Front End Dynamic Pages</w:t>
+            </w:r>
+            <w:r>
+              <w:rPr>
+                <w:noProof/>
+                <w:webHidden/>
+              </w:rPr>
+              <w:tab/>
+            </w:r>
+            <w:r>
+              <w:rPr>
+                <w:noProof/>
+                <w:webHidden/>
+              </w:rPr>
+              <w:fldChar w:fldCharType="begin"/>
+            </w:r>
+            <w:r>
+              <w:rPr>
+                <w:noProof/>
+                <w:webHidden/>
+              </w:rPr>
+              <w:instrText xml:space="preserve"> PAGEREF _Toc41576460 \h </w:instrText>
+            </w:r>
+            <w:r>
+              <w:rPr>
+                <w:noProof/>
+                <w:webHidden/>
+              </w:rPr>
+            </w:r>
+            <w:r>
+              <w:rPr>
+                <w:noProof/>
+                <w:webHidden/>
+              </w:rPr>
+              <w:fldChar w:fldCharType="separate"/>
+            </w:r>
+            <w:r>
+              <w:rPr>
+                <w:noProof/>
+                <w:webHidden/>
+              </w:rPr>
+              <w:t>18</w:t>
             </w:r>
             <w:r>
               <w:rPr>
@@ -2560,14 +3355,13 @@
               <w:lang w:eastAsia="en-CA"/>
             </w:rPr>
           </w:pPr>
-          <w:hyperlink w:anchor="_Toc41574171" w:history="1">
+          <w:hyperlink w:anchor="_Toc41576461" w:history="1">
             <w:r>
               <w:rPr>
                 <w:rStyle w:val="Hyperlink"/>
                 <w:noProof/>
-                <w:lang w:val="en-US"/>
-              </w:rPr>
-              <w:t>2.3.1 Users</w:t>
+              </w:rPr>
+              <w:t>Registration Page</w:t>
             </w:r>
             <w:r>
               <w:rPr>
@@ -2588,7 +3382,7 @@
                 <w:noProof/>
                 <w:webHidden/>
               </w:rPr>
-              <w:instrText xml:space="preserve"> PAGEREF _Toc41574171 \h </w:instrText>
+              <w:instrText xml:space="preserve"> PAGEREF _Toc41576461 \h </w:instrText>
             </w:r>
             <w:r>
               <w:rPr>
@@ -2608,7 +3402,7 @@
                 <w:noProof/>
                 <w:webHidden/>
               </w:rPr>
-              <w:t>13</w:t>
+              <w:t>18</w:t>
             </w:r>
             <w:r>
               <w:rPr>
@@ -2632,14 +3426,13 @@
               <w:lang w:eastAsia="en-CA"/>
             </w:rPr>
           </w:pPr>
-          <w:hyperlink w:anchor="_Toc41574172" w:history="1">
+          <w:hyperlink w:anchor="_Toc41576462" w:history="1">
             <w:r>
               <w:rPr>
                 <w:rStyle w:val="Hyperlink"/>
                 <w:noProof/>
-                <w:lang w:val="en-US"/>
-              </w:rPr>
-              <w:t>2.3.2 Administrators</w:t>
+              </w:rPr>
+              <w:t>Login Page</w:t>
             </w:r>
             <w:r>
               <w:rPr>
@@ -2660,7 +3453,7 @@
                 <w:noProof/>
                 <w:webHidden/>
               </w:rPr>
-              <w:instrText xml:space="preserve"> PAGEREF _Toc41574172 \h </w:instrText>
+              <w:instrText xml:space="preserve"> PAGEREF _Toc41576462 \h </w:instrText>
             </w:r>
             <w:r>
               <w:rPr>
@@ -2680,7 +3473,220 @@
                 <w:noProof/>
                 <w:webHidden/>
               </w:rPr>
-              <w:t>14</w:t>
+              <w:t>18</w:t>
+            </w:r>
+            <w:r>
+              <w:rPr>
+                <w:noProof/>
+                <w:webHidden/>
+              </w:rPr>
+              <w:fldChar w:fldCharType="end"/>
+            </w:r>
+          </w:hyperlink>
+        </w:p>
+        <w:p>
+          <w:pPr>
+            <w:pStyle w:val="TOC2"/>
+            <w:tabs>
+              <w:tab w:val="right" w:leader="dot" w:pos="9350"/>
+            </w:tabs>
+            <w:rPr>
+              <w:rFonts w:asciiTheme="minorHAnsi" w:eastAsiaTheme="minorEastAsia" w:hAnsiTheme="minorHAnsi"/>
+              <w:noProof/>
+              <w:sz w:val="22"/>
+              <w:lang w:eastAsia="en-CA"/>
+            </w:rPr>
+          </w:pPr>
+          <w:hyperlink w:anchor="_Toc41576463" w:history="1">
+            <w:r>
+              <w:rPr>
+                <w:rStyle w:val="Hyperlink"/>
+                <w:noProof/>
+              </w:rPr>
+              <w:t>Profile Page</w:t>
+            </w:r>
+            <w:r>
+              <w:rPr>
+                <w:noProof/>
+                <w:webHidden/>
+              </w:rPr>
+              <w:tab/>
+            </w:r>
+            <w:r>
+              <w:rPr>
+                <w:noProof/>
+                <w:webHidden/>
+              </w:rPr>
+              <w:fldChar w:fldCharType="begin"/>
+            </w:r>
+            <w:r>
+              <w:rPr>
+                <w:noProof/>
+                <w:webHidden/>
+              </w:rPr>
+              <w:instrText xml:space="preserve"> PAGEREF _Toc41576463 \h </w:instrText>
+            </w:r>
+            <w:r>
+              <w:rPr>
+                <w:noProof/>
+                <w:webHidden/>
+              </w:rPr>
+            </w:r>
+            <w:r>
+              <w:rPr>
+                <w:noProof/>
+                <w:webHidden/>
+              </w:rPr>
+              <w:fldChar w:fldCharType="separate"/>
+            </w:r>
+            <w:r>
+              <w:rPr>
+                <w:noProof/>
+                <w:webHidden/>
+              </w:rPr>
+              <w:t>19</w:t>
+            </w:r>
+            <w:r>
+              <w:rPr>
+                <w:noProof/>
+                <w:webHidden/>
+              </w:rPr>
+              <w:fldChar w:fldCharType="end"/>
+            </w:r>
+          </w:hyperlink>
+        </w:p>
+        <w:p>
+          <w:pPr>
+            <w:pStyle w:val="TOC2"/>
+            <w:tabs>
+              <w:tab w:val="right" w:leader="dot" w:pos="9350"/>
+            </w:tabs>
+            <w:rPr>
+              <w:rFonts w:asciiTheme="minorHAnsi" w:eastAsiaTheme="minorEastAsia" w:hAnsiTheme="minorHAnsi"/>
+              <w:noProof/>
+              <w:sz w:val="22"/>
+              <w:lang w:eastAsia="en-CA"/>
+            </w:rPr>
+          </w:pPr>
+          <w:hyperlink w:anchor="_Toc41576464" w:history="1">
+            <w:r>
+              <w:rPr>
+                <w:rStyle w:val="Hyperlink"/>
+                <w:noProof/>
+              </w:rPr>
+              <w:t>List View</w:t>
+            </w:r>
+            <w:r>
+              <w:rPr>
+                <w:noProof/>
+                <w:webHidden/>
+              </w:rPr>
+              <w:tab/>
+            </w:r>
+            <w:r>
+              <w:rPr>
+                <w:noProof/>
+                <w:webHidden/>
+              </w:rPr>
+              <w:fldChar w:fldCharType="begin"/>
+            </w:r>
+            <w:r>
+              <w:rPr>
+                <w:noProof/>
+                <w:webHidden/>
+              </w:rPr>
+              <w:instrText xml:space="preserve"> PAGEREF _Toc41576464 \h </w:instrText>
+            </w:r>
+            <w:r>
+              <w:rPr>
+                <w:noProof/>
+                <w:webHidden/>
+              </w:rPr>
+            </w:r>
+            <w:r>
+              <w:rPr>
+                <w:noProof/>
+                <w:webHidden/>
+              </w:rPr>
+              <w:fldChar w:fldCharType="separate"/>
+            </w:r>
+            <w:r>
+              <w:rPr>
+                <w:noProof/>
+                <w:webHidden/>
+              </w:rPr>
+              <w:t>19</w:t>
+            </w:r>
+            <w:r>
+              <w:rPr>
+                <w:noProof/>
+                <w:webHidden/>
+              </w:rPr>
+              <w:fldChar w:fldCharType="end"/>
+            </w:r>
+          </w:hyperlink>
+        </w:p>
+        <w:p>
+          <w:pPr>
+            <w:pStyle w:val="TOC2"/>
+            <w:tabs>
+              <w:tab w:val="right" w:leader="dot" w:pos="9350"/>
+            </w:tabs>
+            <w:rPr>
+              <w:rFonts w:asciiTheme="minorHAnsi" w:eastAsiaTheme="minorEastAsia" w:hAnsiTheme="minorHAnsi"/>
+              <w:noProof/>
+              <w:sz w:val="22"/>
+              <w:lang w:eastAsia="en-CA"/>
+            </w:rPr>
+          </w:pPr>
+          <w:hyperlink w:anchor="_Toc41576465" w:history="1">
+            <w:r>
+              <w:rPr>
+                <w:rStyle w:val="Hyperlink"/>
+                <w:noProof/>
+              </w:rPr>
+              <w:t>Detail View</w:t>
+            </w:r>
+            <w:r>
+              <w:rPr>
+                <w:noProof/>
+                <w:webHidden/>
+              </w:rPr>
+              <w:tab/>
+            </w:r>
+            <w:r>
+              <w:rPr>
+                <w:noProof/>
+                <w:webHidden/>
+              </w:rPr>
+              <w:fldChar w:fldCharType="begin"/>
+            </w:r>
+            <w:r>
+              <w:rPr>
+                <w:noProof/>
+                <w:webHidden/>
+              </w:rPr>
+              <w:instrText xml:space="preserve"> PAGEREF _Toc41576465 \h </w:instrText>
+            </w:r>
+            <w:r>
+              <w:rPr>
+                <w:noProof/>
+                <w:webHidden/>
+              </w:rPr>
+            </w:r>
+            <w:r>
+              <w:rPr>
+                <w:noProof/>
+                <w:webHidden/>
+              </w:rPr>
+              <w:fldChar w:fldCharType="separate"/>
+            </w:r>
+            <w:r>
+              <w:rPr>
+                <w:noProof/>
+                <w:webHidden/>
+              </w:rPr>
+              <w:t>20</w:t>
             </w:r>
             <w:r>
               <w:rPr>
@@ -2704,14 +3710,13 @@
               <w:lang w:eastAsia="en-CA"/>
             </w:rPr>
           </w:pPr>
-          <w:hyperlink w:anchor="_Toc41574173" w:history="1">
+          <w:hyperlink w:anchor="_Toc41576466" w:history="1">
             <w:r>
               <w:rPr>
                 <w:rStyle w:val="Hyperlink"/>
                 <w:noProof/>
-                <w:lang w:val="en-US"/>
-              </w:rPr>
-              <w:t>2.4.0 Security Considerations</w:t>
+              </w:rPr>
+              <w:t>2.8.0 Admin Site Pages</w:t>
             </w:r>
             <w:r>
               <w:rPr>
@@ -2732,7 +3737,7 @@
                 <w:noProof/>
                 <w:webHidden/>
               </w:rPr>
-              <w:instrText xml:space="preserve"> PAGEREF _Toc41574173 \h </w:instrText>
+              <w:instrText xml:space="preserve"> PAGEREF _Toc41576466 \h </w:instrText>
             </w:r>
             <w:r>
               <w:rPr>
@@ -2752,7 +3757,7 @@
                 <w:noProof/>
                 <w:webHidden/>
               </w:rPr>
-              <w:t>14</w:t>
+              <w:t>20</w:t>
             </w:r>
             <w:r>
               <w:rPr>
@@ -2776,14 +3781,13 @@
               <w:lang w:eastAsia="en-CA"/>
             </w:rPr>
           </w:pPr>
-          <w:hyperlink w:anchor="_Toc41574174" w:history="1">
+          <w:hyperlink w:anchor="_Toc41576467" w:history="1">
             <w:r>
               <w:rPr>
                 <w:rStyle w:val="Hyperlink"/>
                 <w:noProof/>
-                <w:lang w:val="en-US"/>
-              </w:rPr>
-              <w:t>XSS Protection</w:t>
+              </w:rPr>
+              <w:t>Edit List View</w:t>
             </w:r>
             <w:r>
               <w:rPr>
@@ -2804,7 +3808,7 @@
                 <w:noProof/>
                 <w:webHidden/>
               </w:rPr>
-              <w:instrText xml:space="preserve"> PAGEREF _Toc41574174 \h </w:instrText>
+              <w:instrText xml:space="preserve"> PAGEREF _Toc41576467 \h </w:instrText>
             </w:r>
             <w:r>
               <w:rPr>
@@ -2824,7 +3828,7 @@
                 <w:noProof/>
                 <w:webHidden/>
               </w:rPr>
-              <w:t>14</w:t>
+              <w:t>20</w:t>
             </w:r>
             <w:r>
               <w:rPr>
@@ -2848,14 +3852,13 @@
               <w:lang w:eastAsia="en-CA"/>
             </w:rPr>
           </w:pPr>
-          <w:hyperlink w:anchor="_Toc41574175" w:history="1">
+          <w:hyperlink w:anchor="_Toc41576468" w:history="1">
             <w:r>
               <w:rPr>
                 <w:rStyle w:val="Hyperlink"/>
                 <w:noProof/>
-                <w:lang w:val="en-US"/>
-              </w:rPr>
-              <w:t>Validation</w:t>
+              </w:rPr>
+              <w:t>Edit Form</w:t>
             </w:r>
             <w:r>
               <w:rPr>
@@ -2876,7 +3879,7 @@
                 <w:noProof/>
                 <w:webHidden/>
               </w:rPr>
-              <w:instrText xml:space="preserve"> PAGEREF _Toc41574175 \h </w:instrText>
+              <w:instrText xml:space="preserve"> PAGEREF _Toc41576468 \h </w:instrText>
             </w:r>
             <w:r>
               <w:rPr>
@@ -2896,7 +3899,7 @@
                 <w:noProof/>
                 <w:webHidden/>
               </w:rPr>
-              <w:t>14</w:t>
+              <w:t>21</w:t>
             </w:r>
             <w:r>
               <w:rPr>
@@ -2920,14 +3923,13 @@
               <w:lang w:eastAsia="en-CA"/>
             </w:rPr>
           </w:pPr>
-          <w:hyperlink w:anchor="_Toc41574176" w:history="1">
+          <w:hyperlink w:anchor="_Toc41576469" w:history="1">
             <w:r>
               <w:rPr>
                 <w:rStyle w:val="Hyperlink"/>
                 <w:noProof/>
-                <w:lang w:val="en-US"/>
-              </w:rPr>
-              <w:t>2.5.0 Timelines/Budget</w:t>
+              </w:rPr>
+              <w:t>2.9.0 Sitemaps</w:t>
             </w:r>
             <w:r>
               <w:rPr>
@@ -2948,7 +3950,7 @@
                 <w:noProof/>
                 <w:webHidden/>
               </w:rPr>
-              <w:instrText xml:space="preserve"> PAGEREF _Toc41574176 \h </w:instrText>
+              <w:instrText xml:space="preserve"> PAGEREF _Toc41576469 \h </w:instrText>
             </w:r>
             <w:r>
               <w:rPr>
@@ -2968,7 +3970,7 @@
                 <w:noProof/>
                 <w:webHidden/>
               </w:rPr>
-              <w:t>15</w:t>
+              <w:t>22</w:t>
             </w:r>
             <w:r>
               <w:rPr>
@@ -2992,14 +3994,13 @@
               <w:lang w:eastAsia="en-CA"/>
             </w:rPr>
           </w:pPr>
-          <w:hyperlink w:anchor="_Toc41574177" w:history="1">
+          <w:hyperlink w:anchor="_Toc41576470" w:history="1">
             <w:r>
               <w:rPr>
                 <w:rStyle w:val="Hyperlink"/>
                 <w:noProof/>
-                <w:lang w:val="en-US"/>
-              </w:rPr>
-              <w:t>2.5.1 Design and Content</w:t>
+              </w:rPr>
+              <w:t>2.9.1 Front End Sitemap</w:t>
             </w:r>
             <w:r>
               <w:rPr>
@@ -3020,7 +4021,7 @@
                 <w:noProof/>
                 <w:webHidden/>
               </w:rPr>
-              <w:instrText xml:space="preserve"> PAGEREF _Toc41574177 \h </w:instrText>
+              <w:instrText xml:space="preserve"> PAGEREF _Toc41576470 \h </w:instrText>
             </w:r>
             <w:r>
               <w:rPr>
@@ -3040,7 +4041,7 @@
                 <w:noProof/>
                 <w:webHidden/>
               </w:rPr>
-              <w:t>15</w:t>
+              <w:t>22</w:t>
             </w:r>
             <w:r>
               <w:rPr>
@@ -3064,14 +4065,7 @@
               <w:lang w:eastAsia="en-CA"/>
             </w:rPr>
           </w:pPr>
-          <w:hyperlink w:anchor="_Toc41574178" w:history="1">
-            <w:r>
-              <w:rPr>
-                <w:rStyle w:val="Hyperlink"/>
-                <w:noProof/>
-              </w:rPr>
-              <w:t>2.5.2 Coding/Programming</w:t>
-            </w:r>
+          <w:hyperlink w:anchor="_Toc41576471" w:history="1">
             <w:r>
               <w:rPr>
                 <w:noProof/>
@@ -3091,7 +4085,7 @@
                 <w:noProof/>
                 <w:webHidden/>
               </w:rPr>
-              <w:instrText xml:space="preserve"> PAGEREF _Toc41574178 \h </w:instrText>
+              <w:instrText xml:space="preserve"> PAGEREF _Toc41576471 \h </w:instrText>
             </w:r>
             <w:r>
               <w:rPr>
@@ -3111,7 +4105,7 @@
                 <w:noProof/>
                 <w:webHidden/>
               </w:rPr>
-              <w:t>15</w:t>
+              <w:t>22</w:t>
             </w:r>
             <w:r>
               <w:rPr>
@@ -3135,13 +4129,13 @@
               <w:lang w:eastAsia="en-CA"/>
             </w:rPr>
           </w:pPr>
-          <w:hyperlink w:anchor="_Toc41574179" w:history="1">
+          <w:hyperlink w:anchor="_Toc41576472" w:history="1">
             <w:r>
               <w:rPr>
                 <w:rStyle w:val="Hyperlink"/>
                 <w:noProof/>
               </w:rPr>
-              <w:t>2.5.3 Launch/Maintenance</w:t>
+              <w:t>2.9.2 Admin Sitemap</w:t>
             </w:r>
             <w:r>
               <w:rPr>
@@ -3162,7 +4156,7 @@
                 <w:noProof/>
                 <w:webHidden/>
               </w:rPr>
-              <w:instrText xml:space="preserve"> PAGEREF _Toc41574179 \h </w:instrText>
+              <w:instrText xml:space="preserve"> PAGEREF _Toc41576472 \h </w:instrText>
             </w:r>
             <w:r>
               <w:rPr>
@@ -3182,78 +4176,7 @@
                 <w:noProof/>
                 <w:webHidden/>
               </w:rPr>
-              <w:t>15</w:t>
-            </w:r>
-            <w:r>
-              <w:rPr>
-                <w:noProof/>
-                <w:webHidden/>
-              </w:rPr>
-              <w:fldChar w:fldCharType="end"/>
-            </w:r>
-          </w:hyperlink>
-        </w:p>
-        <w:p>
-          <w:pPr>
-            <w:pStyle w:val="TOC2"/>
-            <w:tabs>
-              <w:tab w:val="right" w:leader="dot" w:pos="9350"/>
-            </w:tabs>
-            <w:rPr>
-              <w:rFonts w:asciiTheme="minorHAnsi" w:eastAsiaTheme="minorEastAsia" w:hAnsiTheme="minorHAnsi"/>
-              <w:noProof/>
-              <w:sz w:val="22"/>
-              <w:lang w:eastAsia="en-CA"/>
-            </w:rPr>
-          </w:pPr>
-          <w:hyperlink w:anchor="_Toc41574180" w:history="1">
-            <w:r>
-              <w:rPr>
-                <w:rStyle w:val="Hyperlink"/>
-                <w:noProof/>
-              </w:rPr>
-              <w:t>2.5.4 Phase 2 Pricing</w:t>
-            </w:r>
-            <w:r>
-              <w:rPr>
-                <w:noProof/>
-                <w:webHidden/>
-              </w:rPr>
-              <w:tab/>
-            </w:r>
-            <w:r>
-              <w:rPr>
-                <w:noProof/>
-                <w:webHidden/>
-              </w:rPr>
-              <w:fldChar w:fldCharType="begin"/>
-            </w:r>
-            <w:r>
-              <w:rPr>
-                <w:noProof/>
-                <w:webHidden/>
-              </w:rPr>
-              <w:instrText xml:space="preserve"> PAGEREF _Toc41574180 \h </w:instrText>
-            </w:r>
-            <w:r>
-              <w:rPr>
-                <w:noProof/>
-                <w:webHidden/>
-              </w:rPr>
-            </w:r>
-            <w:r>
-              <w:rPr>
-                <w:noProof/>
-                <w:webHidden/>
-              </w:rPr>
-              <w:fldChar w:fldCharType="separate"/>
-            </w:r>
-            <w:r>
-              <w:rPr>
-                <w:noProof/>
-                <w:webHidden/>
-              </w:rPr>
-              <w:t>15</w:t>
+              <w:t>22</w:t>
             </w:r>
             <w:r>
               <w:rPr>
@@ -3277,13 +4200,13 @@
               <w:lang w:eastAsia="en-CA"/>
             </w:rPr>
           </w:pPr>
-          <w:hyperlink w:anchor="_Toc41574181" w:history="1">
+          <w:hyperlink w:anchor="_Toc41576473" w:history="1">
             <w:r>
               <w:rPr>
                 <w:rStyle w:val="Hyperlink"/>
                 <w:noProof/>
               </w:rPr>
-              <w:t>2.6.0 ERD and Data Models</w:t>
+              <w:t>2.10.0 Phase 2 Invoice</w:t>
             </w:r>
             <w:r>
               <w:rPr>
@@ -3304,7 +4227,7 @@
                 <w:noProof/>
                 <w:webHidden/>
               </w:rPr>
-              <w:instrText xml:space="preserve"> PAGEREF _Toc41574181 \h </w:instrText>
+              <w:instrText xml:space="preserve"> PAGEREF _Toc41576473 \h </w:instrText>
             </w:r>
             <w:r>
               <w:rPr>
@@ -3324,7 +4247,7 @@
                 <w:noProof/>
                 <w:webHidden/>
               </w:rPr>
-              <w:t>16</w:t>
+              <w:t>23</w:t>
             </w:r>
             <w:r>
               <w:rPr>
@@ -3348,13 +4271,13 @@
               <w:lang w:eastAsia="en-CA"/>
             </w:rPr>
           </w:pPr>
-          <w:hyperlink w:anchor="_Toc41574182" w:history="1">
+          <w:hyperlink w:anchor="_Toc41576474" w:history="1">
             <w:r>
               <w:rPr>
                 <w:rStyle w:val="Hyperlink"/>
                 <w:noProof/>
               </w:rPr>
-              <w:t>2.7.0 Front End Dynamic Pages</w:t>
+              <w:t>2.11.0 Conclusion</w:t>
             </w:r>
             <w:r>
               <w:rPr>
@@ -3375,7 +4298,7 @@
                 <w:noProof/>
                 <w:webHidden/>
               </w:rPr>
-              <w:instrText xml:space="preserve"> PAGEREF _Toc41574182 \h </w:instrText>
+              <w:instrText xml:space="preserve"> PAGEREF _Toc41576474 \h </w:instrText>
             </w:r>
             <w:r>
               <w:rPr>
@@ -3395,923 +4318,7 @@
                 <w:noProof/>
                 <w:webHidden/>
               </w:rPr>
-              <w:t>17</w:t>
-            </w:r>
-            <w:r>
-              <w:rPr>
-                <w:noProof/>
-                <w:webHidden/>
-              </w:rPr>
-              <w:fldChar w:fldCharType="end"/>
-            </w:r>
-          </w:hyperlink>
-        </w:p>
-        <w:p>
-          <w:pPr>
-            <w:pStyle w:val="TOC2"/>
-            <w:tabs>
-              <w:tab w:val="right" w:leader="dot" w:pos="9350"/>
-            </w:tabs>
-            <w:rPr>
-              <w:rFonts w:asciiTheme="minorHAnsi" w:eastAsiaTheme="minorEastAsia" w:hAnsiTheme="minorHAnsi"/>
-              <w:noProof/>
-              <w:sz w:val="22"/>
-              <w:lang w:eastAsia="en-CA"/>
-            </w:rPr>
-          </w:pPr>
-          <w:hyperlink w:anchor="_Toc41574183" w:history="1">
-            <w:r>
-              <w:rPr>
-                <w:rStyle w:val="Hyperlink"/>
-                <w:noProof/>
-              </w:rPr>
-              <w:t>Registration Page</w:t>
-            </w:r>
-            <w:r>
-              <w:rPr>
-                <w:noProof/>
-                <w:webHidden/>
-              </w:rPr>
-              <w:tab/>
-            </w:r>
-            <w:r>
-              <w:rPr>
-                <w:noProof/>
-                <w:webHidden/>
-              </w:rPr>
-              <w:fldChar w:fldCharType="begin"/>
-            </w:r>
-            <w:r>
-              <w:rPr>
-                <w:noProof/>
-                <w:webHidden/>
-              </w:rPr>
-              <w:instrText xml:space="preserve"> PAGEREF _Toc41574183 \h </w:instrText>
-            </w:r>
-            <w:r>
-              <w:rPr>
-                <w:noProof/>
-                <w:webHidden/>
-              </w:rPr>
-            </w:r>
-            <w:r>
-              <w:rPr>
-                <w:noProof/>
-                <w:webHidden/>
-              </w:rPr>
-              <w:fldChar w:fldCharType="separate"/>
-            </w:r>
-            <w:r>
-              <w:rPr>
-                <w:noProof/>
-                <w:webHidden/>
-              </w:rPr>
-              <w:t>17</w:t>
-            </w:r>
-            <w:r>
-              <w:rPr>
-                <w:noProof/>
-                <w:webHidden/>
-              </w:rPr>
-              <w:fldChar w:fldCharType="end"/>
-            </w:r>
-          </w:hyperlink>
-        </w:p>
-        <w:p>
-          <w:pPr>
-            <w:pStyle w:val="TOC2"/>
-            <w:tabs>
-              <w:tab w:val="right" w:leader="dot" w:pos="9350"/>
-            </w:tabs>
-            <w:rPr>
-              <w:rFonts w:asciiTheme="minorHAnsi" w:eastAsiaTheme="minorEastAsia" w:hAnsiTheme="minorHAnsi"/>
-              <w:noProof/>
-              <w:sz w:val="22"/>
-              <w:lang w:eastAsia="en-CA"/>
-            </w:rPr>
-          </w:pPr>
-          <w:hyperlink w:anchor="_Toc41574184" w:history="1">
-            <w:r>
-              <w:rPr>
-                <w:rStyle w:val="Hyperlink"/>
-                <w:noProof/>
-              </w:rPr>
-              <w:t>Login Page</w:t>
-            </w:r>
-            <w:r>
-              <w:rPr>
-                <w:noProof/>
-                <w:webHidden/>
-              </w:rPr>
-              <w:tab/>
-            </w:r>
-            <w:r>
-              <w:rPr>
-                <w:noProof/>
-                <w:webHidden/>
-              </w:rPr>
-              <w:fldChar w:fldCharType="begin"/>
-            </w:r>
-            <w:r>
-              <w:rPr>
-                <w:noProof/>
-                <w:webHidden/>
-              </w:rPr>
-              <w:instrText xml:space="preserve"> PAGEREF _Toc41574184 \h </w:instrText>
-            </w:r>
-            <w:r>
-              <w:rPr>
-                <w:noProof/>
-                <w:webHidden/>
-              </w:rPr>
-            </w:r>
-            <w:r>
-              <w:rPr>
-                <w:noProof/>
-                <w:webHidden/>
-              </w:rPr>
-              <w:fldChar w:fldCharType="separate"/>
-            </w:r>
-            <w:r>
-              <w:rPr>
-                <w:noProof/>
-                <w:webHidden/>
-              </w:rPr>
-              <w:t>17</w:t>
-            </w:r>
-            <w:r>
-              <w:rPr>
-                <w:noProof/>
-                <w:webHidden/>
-              </w:rPr>
-              <w:fldChar w:fldCharType="end"/>
-            </w:r>
-          </w:hyperlink>
-        </w:p>
-        <w:p>
-          <w:pPr>
-            <w:pStyle w:val="TOC2"/>
-            <w:tabs>
-              <w:tab w:val="right" w:leader="dot" w:pos="9350"/>
-            </w:tabs>
-            <w:rPr>
-              <w:rFonts w:asciiTheme="minorHAnsi" w:eastAsiaTheme="minorEastAsia" w:hAnsiTheme="minorHAnsi"/>
-              <w:noProof/>
-              <w:sz w:val="22"/>
-              <w:lang w:eastAsia="en-CA"/>
-            </w:rPr>
-          </w:pPr>
-          <w:hyperlink w:anchor="_Toc41574185" w:history="1">
-            <w:r>
-              <w:rPr>
-                <w:rStyle w:val="Hyperlink"/>
-                <w:noProof/>
-              </w:rPr>
-              <w:t>Profile Page</w:t>
-            </w:r>
-            <w:r>
-              <w:rPr>
-                <w:noProof/>
-                <w:webHidden/>
-              </w:rPr>
-              <w:tab/>
-            </w:r>
-            <w:r>
-              <w:rPr>
-                <w:noProof/>
-                <w:webHidden/>
-              </w:rPr>
-              <w:fldChar w:fldCharType="begin"/>
-            </w:r>
-            <w:r>
-              <w:rPr>
-                <w:noProof/>
-                <w:webHidden/>
-              </w:rPr>
-              <w:instrText xml:space="preserve"> PAGEREF _Toc41574185 \h </w:instrText>
-            </w:r>
-            <w:r>
-              <w:rPr>
-                <w:noProof/>
-                <w:webHidden/>
-              </w:rPr>
-            </w:r>
-            <w:r>
-              <w:rPr>
-                <w:noProof/>
-                <w:webHidden/>
-              </w:rPr>
-              <w:fldChar w:fldCharType="separate"/>
-            </w:r>
-            <w:r>
-              <w:rPr>
-                <w:noProof/>
-                <w:webHidden/>
-              </w:rPr>
-              <w:t>18</w:t>
-            </w:r>
-            <w:r>
-              <w:rPr>
-                <w:noProof/>
-                <w:webHidden/>
-              </w:rPr>
-              <w:fldChar w:fldCharType="end"/>
-            </w:r>
-          </w:hyperlink>
-        </w:p>
-        <w:p>
-          <w:pPr>
-            <w:pStyle w:val="TOC2"/>
-            <w:tabs>
-              <w:tab w:val="right" w:leader="dot" w:pos="9350"/>
-            </w:tabs>
-            <w:rPr>
-              <w:rFonts w:asciiTheme="minorHAnsi" w:eastAsiaTheme="minorEastAsia" w:hAnsiTheme="minorHAnsi"/>
-              <w:noProof/>
-              <w:sz w:val="22"/>
-              <w:lang w:eastAsia="en-CA"/>
-            </w:rPr>
-          </w:pPr>
-          <w:hyperlink w:anchor="_Toc41574186" w:history="1">
-            <w:r>
-              <w:rPr>
-                <w:rStyle w:val="Hyperlink"/>
-                <w:noProof/>
-              </w:rPr>
-              <w:t>List View</w:t>
-            </w:r>
-            <w:r>
-              <w:rPr>
-                <w:noProof/>
-                <w:webHidden/>
-              </w:rPr>
-              <w:tab/>
-            </w:r>
-            <w:r>
-              <w:rPr>
-                <w:noProof/>
-                <w:webHidden/>
-              </w:rPr>
-              <w:fldChar w:fldCharType="begin"/>
-            </w:r>
-            <w:r>
-              <w:rPr>
-                <w:noProof/>
-                <w:webHidden/>
-              </w:rPr>
-              <w:instrText xml:space="preserve"> PAGEREF _Toc41574186 \h </w:instrText>
-            </w:r>
-            <w:r>
-              <w:rPr>
-                <w:noProof/>
-                <w:webHidden/>
-              </w:rPr>
-            </w:r>
-            <w:r>
-              <w:rPr>
-                <w:noProof/>
-                <w:webHidden/>
-              </w:rPr>
-              <w:fldChar w:fldCharType="separate"/>
-            </w:r>
-            <w:r>
-              <w:rPr>
-                <w:noProof/>
-                <w:webHidden/>
-              </w:rPr>
-              <w:t>18</w:t>
-            </w:r>
-            <w:r>
-              <w:rPr>
-                <w:noProof/>
-                <w:webHidden/>
-              </w:rPr>
-              <w:fldChar w:fldCharType="end"/>
-            </w:r>
-          </w:hyperlink>
-        </w:p>
-        <w:p>
-          <w:pPr>
-            <w:pStyle w:val="TOC2"/>
-            <w:tabs>
-              <w:tab w:val="right" w:leader="dot" w:pos="9350"/>
-            </w:tabs>
-            <w:rPr>
-              <w:rFonts w:asciiTheme="minorHAnsi" w:eastAsiaTheme="minorEastAsia" w:hAnsiTheme="minorHAnsi"/>
-              <w:noProof/>
-              <w:sz w:val="22"/>
-              <w:lang w:eastAsia="en-CA"/>
-            </w:rPr>
-          </w:pPr>
-          <w:hyperlink w:anchor="_Toc41574187" w:history="1">
-            <w:r>
-              <w:rPr>
-                <w:rStyle w:val="Hyperlink"/>
-                <w:noProof/>
-              </w:rPr>
-              <w:t>Detail View</w:t>
-            </w:r>
-            <w:r>
-              <w:rPr>
-                <w:noProof/>
-                <w:webHidden/>
-              </w:rPr>
-              <w:tab/>
-            </w:r>
-            <w:r>
-              <w:rPr>
-                <w:noProof/>
-                <w:webHidden/>
-              </w:rPr>
-              <w:fldChar w:fldCharType="begin"/>
-            </w:r>
-            <w:r>
-              <w:rPr>
-                <w:noProof/>
-                <w:webHidden/>
-              </w:rPr>
-              <w:instrText xml:space="preserve"> PAGEREF _Toc41574187 \h </w:instrText>
-            </w:r>
-            <w:r>
-              <w:rPr>
-                <w:noProof/>
-                <w:webHidden/>
-              </w:rPr>
-            </w:r>
-            <w:r>
-              <w:rPr>
-                <w:noProof/>
-                <w:webHidden/>
-              </w:rPr>
-              <w:fldChar w:fldCharType="separate"/>
-            </w:r>
-            <w:r>
-              <w:rPr>
-                <w:noProof/>
-                <w:webHidden/>
-              </w:rPr>
-              <w:t>19</w:t>
-            </w:r>
-            <w:r>
-              <w:rPr>
-                <w:noProof/>
-                <w:webHidden/>
-              </w:rPr>
-              <w:fldChar w:fldCharType="end"/>
-            </w:r>
-          </w:hyperlink>
-        </w:p>
-        <w:p>
-          <w:pPr>
-            <w:pStyle w:val="TOC1"/>
-            <w:tabs>
-              <w:tab w:val="right" w:leader="dot" w:pos="9350"/>
-            </w:tabs>
-            <w:rPr>
-              <w:rFonts w:asciiTheme="minorHAnsi" w:eastAsiaTheme="minorEastAsia" w:hAnsiTheme="minorHAnsi"/>
-              <w:noProof/>
-              <w:sz w:val="22"/>
-              <w:lang w:eastAsia="en-CA"/>
-            </w:rPr>
-          </w:pPr>
-          <w:hyperlink w:anchor="_Toc41574188" w:history="1">
-            <w:r>
-              <w:rPr>
-                <w:rStyle w:val="Hyperlink"/>
-                <w:noProof/>
-              </w:rPr>
-              <w:t>2.8.0 Admin Site Pages</w:t>
-            </w:r>
-            <w:r>
-              <w:rPr>
-                <w:noProof/>
-                <w:webHidden/>
-              </w:rPr>
-              <w:tab/>
-            </w:r>
-            <w:r>
-              <w:rPr>
-                <w:noProof/>
-                <w:webHidden/>
-              </w:rPr>
-              <w:fldChar w:fldCharType="begin"/>
-            </w:r>
-            <w:r>
-              <w:rPr>
-                <w:noProof/>
-                <w:webHidden/>
-              </w:rPr>
-              <w:instrText xml:space="preserve"> PAGEREF _Toc41574188 \h </w:instrText>
-            </w:r>
-            <w:r>
-              <w:rPr>
-                <w:noProof/>
-                <w:webHidden/>
-              </w:rPr>
-            </w:r>
-            <w:r>
-              <w:rPr>
-                <w:noProof/>
-                <w:webHidden/>
-              </w:rPr>
-              <w:fldChar w:fldCharType="separate"/>
-            </w:r>
-            <w:r>
-              <w:rPr>
-                <w:noProof/>
-                <w:webHidden/>
-              </w:rPr>
-              <w:t>19</w:t>
-            </w:r>
-            <w:r>
-              <w:rPr>
-                <w:noProof/>
-                <w:webHidden/>
-              </w:rPr>
-              <w:fldChar w:fldCharType="end"/>
-            </w:r>
-          </w:hyperlink>
-        </w:p>
-        <w:p>
-          <w:pPr>
-            <w:pStyle w:val="TOC2"/>
-            <w:tabs>
-              <w:tab w:val="right" w:leader="dot" w:pos="9350"/>
-            </w:tabs>
-            <w:rPr>
-              <w:rFonts w:asciiTheme="minorHAnsi" w:eastAsiaTheme="minorEastAsia" w:hAnsiTheme="minorHAnsi"/>
-              <w:noProof/>
-              <w:sz w:val="22"/>
-              <w:lang w:eastAsia="en-CA"/>
-            </w:rPr>
-          </w:pPr>
-          <w:hyperlink w:anchor="_Toc41574189" w:history="1">
-            <w:r>
-              <w:rPr>
-                <w:rStyle w:val="Hyperlink"/>
-                <w:noProof/>
-              </w:rPr>
-              <w:t>Edit List View</w:t>
-            </w:r>
-            <w:r>
-              <w:rPr>
-                <w:noProof/>
-                <w:webHidden/>
-              </w:rPr>
-              <w:tab/>
-            </w:r>
-            <w:r>
-              <w:rPr>
-                <w:noProof/>
-                <w:webHidden/>
-              </w:rPr>
-              <w:fldChar w:fldCharType="begin"/>
-            </w:r>
-            <w:r>
-              <w:rPr>
-                <w:noProof/>
-                <w:webHidden/>
-              </w:rPr>
-              <w:instrText xml:space="preserve"> PAGEREF _Toc41574189 \h </w:instrText>
-            </w:r>
-            <w:r>
-              <w:rPr>
-                <w:noProof/>
-                <w:webHidden/>
-              </w:rPr>
-            </w:r>
-            <w:r>
-              <w:rPr>
-                <w:noProof/>
-                <w:webHidden/>
-              </w:rPr>
-              <w:fldChar w:fldCharType="separate"/>
-            </w:r>
-            <w:r>
-              <w:rPr>
-                <w:noProof/>
-                <w:webHidden/>
-              </w:rPr>
-              <w:t>19</w:t>
-            </w:r>
-            <w:r>
-              <w:rPr>
-                <w:noProof/>
-                <w:webHidden/>
-              </w:rPr>
-              <w:fldChar w:fldCharType="end"/>
-            </w:r>
-          </w:hyperlink>
-        </w:p>
-        <w:p>
-          <w:pPr>
-            <w:pStyle w:val="TOC2"/>
-            <w:tabs>
-              <w:tab w:val="right" w:leader="dot" w:pos="9350"/>
-            </w:tabs>
-            <w:rPr>
-              <w:rFonts w:asciiTheme="minorHAnsi" w:eastAsiaTheme="minorEastAsia" w:hAnsiTheme="minorHAnsi"/>
-              <w:noProof/>
-              <w:sz w:val="22"/>
-              <w:lang w:eastAsia="en-CA"/>
-            </w:rPr>
-          </w:pPr>
-          <w:hyperlink w:anchor="_Toc41574190" w:history="1">
-            <w:r>
-              <w:rPr>
-                <w:rStyle w:val="Hyperlink"/>
-                <w:noProof/>
-              </w:rPr>
-              <w:t>Edit Form</w:t>
-            </w:r>
-            <w:r>
-              <w:rPr>
-                <w:noProof/>
-                <w:webHidden/>
-              </w:rPr>
-              <w:tab/>
-            </w:r>
-            <w:r>
-              <w:rPr>
-                <w:noProof/>
-                <w:webHidden/>
-              </w:rPr>
-              <w:fldChar w:fldCharType="begin"/>
-            </w:r>
-            <w:r>
-              <w:rPr>
-                <w:noProof/>
-                <w:webHidden/>
-              </w:rPr>
-              <w:instrText xml:space="preserve"> PAGEREF _Toc41574190 \h </w:instrText>
-            </w:r>
-            <w:r>
-              <w:rPr>
-                <w:noProof/>
-                <w:webHidden/>
-              </w:rPr>
-            </w:r>
-            <w:r>
-              <w:rPr>
-                <w:noProof/>
-                <w:webHidden/>
-              </w:rPr>
-              <w:fldChar w:fldCharType="separate"/>
-            </w:r>
-            <w:r>
-              <w:rPr>
-                <w:noProof/>
-                <w:webHidden/>
-              </w:rPr>
-              <w:t>20</w:t>
-            </w:r>
-            <w:r>
-              <w:rPr>
-                <w:noProof/>
-                <w:webHidden/>
-              </w:rPr>
-              <w:fldChar w:fldCharType="end"/>
-            </w:r>
-          </w:hyperlink>
-        </w:p>
-        <w:p>
-          <w:pPr>
-            <w:pStyle w:val="TOC1"/>
-            <w:tabs>
-              <w:tab w:val="right" w:leader="dot" w:pos="9350"/>
-            </w:tabs>
-            <w:rPr>
-              <w:rFonts w:asciiTheme="minorHAnsi" w:eastAsiaTheme="minorEastAsia" w:hAnsiTheme="minorHAnsi"/>
-              <w:noProof/>
-              <w:sz w:val="22"/>
-              <w:lang w:eastAsia="en-CA"/>
-            </w:rPr>
-          </w:pPr>
-          <w:hyperlink w:anchor="_Toc41574191" w:history="1">
-            <w:r>
-              <w:rPr>
-                <w:rStyle w:val="Hyperlink"/>
-                <w:noProof/>
-              </w:rPr>
-              <w:t>2.9.0 Sitemaps</w:t>
-            </w:r>
-            <w:r>
-              <w:rPr>
-                <w:noProof/>
-                <w:webHidden/>
-              </w:rPr>
-              <w:tab/>
-            </w:r>
-            <w:r>
-              <w:rPr>
-                <w:noProof/>
-                <w:webHidden/>
-              </w:rPr>
-              <w:fldChar w:fldCharType="begin"/>
-            </w:r>
-            <w:r>
-              <w:rPr>
-                <w:noProof/>
-                <w:webHidden/>
-              </w:rPr>
-              <w:instrText xml:space="preserve"> PAGEREF _Toc41574191 \h </w:instrText>
-            </w:r>
-            <w:r>
-              <w:rPr>
-                <w:noProof/>
-                <w:webHidden/>
-              </w:rPr>
-            </w:r>
-            <w:r>
-              <w:rPr>
-                <w:noProof/>
-                <w:webHidden/>
-              </w:rPr>
-              <w:fldChar w:fldCharType="separate"/>
-            </w:r>
-            <w:r>
-              <w:rPr>
-                <w:noProof/>
-                <w:webHidden/>
-              </w:rPr>
-              <w:t>21</w:t>
-            </w:r>
-            <w:r>
-              <w:rPr>
-                <w:noProof/>
-                <w:webHidden/>
-              </w:rPr>
-              <w:fldChar w:fldCharType="end"/>
-            </w:r>
-          </w:hyperlink>
-        </w:p>
-        <w:p>
-          <w:pPr>
-            <w:pStyle w:val="TOC2"/>
-            <w:tabs>
-              <w:tab w:val="right" w:leader="dot" w:pos="9350"/>
-            </w:tabs>
-            <w:rPr>
-              <w:rFonts w:asciiTheme="minorHAnsi" w:eastAsiaTheme="minorEastAsia" w:hAnsiTheme="minorHAnsi"/>
-              <w:noProof/>
-              <w:sz w:val="22"/>
-              <w:lang w:eastAsia="en-CA"/>
-            </w:rPr>
-          </w:pPr>
-          <w:hyperlink w:anchor="_Toc41574192" w:history="1">
-            <w:r>
-              <w:rPr>
-                <w:rStyle w:val="Hyperlink"/>
-                <w:noProof/>
-              </w:rPr>
-              <w:t>2.9.1 Front End Sitemap</w:t>
-            </w:r>
-            <w:r>
-              <w:rPr>
-                <w:noProof/>
-                <w:webHidden/>
-              </w:rPr>
-              <w:tab/>
-            </w:r>
-            <w:r>
-              <w:rPr>
-                <w:noProof/>
-                <w:webHidden/>
-              </w:rPr>
-              <w:fldChar w:fldCharType="begin"/>
-            </w:r>
-            <w:r>
-              <w:rPr>
-                <w:noProof/>
-                <w:webHidden/>
-              </w:rPr>
-              <w:instrText xml:space="preserve"> PAGEREF _Toc41574192 \h </w:instrText>
-            </w:r>
-            <w:r>
-              <w:rPr>
-                <w:noProof/>
-                <w:webHidden/>
-              </w:rPr>
-            </w:r>
-            <w:r>
-              <w:rPr>
-                <w:noProof/>
-                <w:webHidden/>
-              </w:rPr>
-              <w:fldChar w:fldCharType="separate"/>
-            </w:r>
-            <w:r>
-              <w:rPr>
-                <w:noProof/>
-                <w:webHidden/>
-              </w:rPr>
-              <w:t>21</w:t>
-            </w:r>
-            <w:r>
-              <w:rPr>
-                <w:noProof/>
-                <w:webHidden/>
-              </w:rPr>
-              <w:fldChar w:fldCharType="end"/>
-            </w:r>
-          </w:hyperlink>
-        </w:p>
-        <w:p>
-          <w:pPr>
-            <w:pStyle w:val="TOC2"/>
-            <w:tabs>
-              <w:tab w:val="right" w:leader="dot" w:pos="9350"/>
-            </w:tabs>
-            <w:rPr>
-              <w:rFonts w:asciiTheme="minorHAnsi" w:eastAsiaTheme="minorEastAsia" w:hAnsiTheme="minorHAnsi"/>
-              <w:noProof/>
-              <w:sz w:val="22"/>
-              <w:lang w:eastAsia="en-CA"/>
-            </w:rPr>
-          </w:pPr>
-          <w:hyperlink w:anchor="_Toc41574193" w:history="1">
-            <w:r>
-              <w:rPr>
-                <w:noProof/>
-                <w:webHidden/>
-              </w:rPr>
-              <w:tab/>
-            </w:r>
-            <w:r>
-              <w:rPr>
-                <w:noProof/>
-                <w:webHidden/>
-              </w:rPr>
-              <w:fldChar w:fldCharType="begin"/>
-            </w:r>
-            <w:r>
-              <w:rPr>
-                <w:noProof/>
-                <w:webHidden/>
-              </w:rPr>
-              <w:instrText xml:space="preserve"> PAGEREF _Toc41574193 \h </w:instrText>
-            </w:r>
-            <w:r>
-              <w:rPr>
-                <w:noProof/>
-                <w:webHidden/>
-              </w:rPr>
-            </w:r>
-            <w:r>
-              <w:rPr>
-                <w:noProof/>
-                <w:webHidden/>
-              </w:rPr>
-              <w:fldChar w:fldCharType="separate"/>
-            </w:r>
-            <w:r>
-              <w:rPr>
-                <w:noProof/>
-                <w:webHidden/>
-              </w:rPr>
-              <w:t>21</w:t>
-            </w:r>
-            <w:r>
-              <w:rPr>
-                <w:noProof/>
-                <w:webHidden/>
-              </w:rPr>
-              <w:fldChar w:fldCharType="end"/>
-            </w:r>
-          </w:hyperlink>
-        </w:p>
-        <w:p>
-          <w:pPr>
-            <w:pStyle w:val="TOC2"/>
-            <w:tabs>
-              <w:tab w:val="right" w:leader="dot" w:pos="9350"/>
-            </w:tabs>
-            <w:rPr>
-              <w:rFonts w:asciiTheme="minorHAnsi" w:eastAsiaTheme="minorEastAsia" w:hAnsiTheme="minorHAnsi"/>
-              <w:noProof/>
-              <w:sz w:val="22"/>
-              <w:lang w:eastAsia="en-CA"/>
-            </w:rPr>
-          </w:pPr>
-          <w:hyperlink w:anchor="_Toc41574194" w:history="1">
-            <w:r>
-              <w:rPr>
-                <w:rStyle w:val="Hyperlink"/>
-                <w:noProof/>
-              </w:rPr>
-              <w:t>2.9.2 Admin Sitemap</w:t>
-            </w:r>
-            <w:r>
-              <w:rPr>
-                <w:noProof/>
-                <w:webHidden/>
-              </w:rPr>
-              <w:tab/>
-            </w:r>
-            <w:r>
-              <w:rPr>
-                <w:noProof/>
-                <w:webHidden/>
-              </w:rPr>
-              <w:fldChar w:fldCharType="begin"/>
-            </w:r>
-            <w:r>
-              <w:rPr>
-                <w:noProof/>
-                <w:webHidden/>
-              </w:rPr>
-              <w:instrText xml:space="preserve"> PAGEREF _Toc41574194 \h </w:instrText>
-            </w:r>
-            <w:r>
-              <w:rPr>
-                <w:noProof/>
-                <w:webHidden/>
-              </w:rPr>
-            </w:r>
-            <w:r>
-              <w:rPr>
-                <w:noProof/>
-                <w:webHidden/>
-              </w:rPr>
-              <w:fldChar w:fldCharType="separate"/>
-            </w:r>
-            <w:r>
-              <w:rPr>
-                <w:noProof/>
-                <w:webHidden/>
-              </w:rPr>
-              <w:t>21</w:t>
-            </w:r>
-            <w:r>
-              <w:rPr>
-                <w:noProof/>
-                <w:webHidden/>
-              </w:rPr>
-              <w:fldChar w:fldCharType="end"/>
-            </w:r>
-          </w:hyperlink>
-        </w:p>
-        <w:p>
-          <w:pPr>
-            <w:pStyle w:val="TOC1"/>
-            <w:tabs>
-              <w:tab w:val="right" w:leader="dot" w:pos="9350"/>
-            </w:tabs>
-            <w:rPr>
-              <w:rFonts w:asciiTheme="minorHAnsi" w:eastAsiaTheme="minorEastAsia" w:hAnsiTheme="minorHAnsi"/>
-              <w:noProof/>
-              <w:sz w:val="22"/>
-              <w:lang w:eastAsia="en-CA"/>
-            </w:rPr>
-          </w:pPr>
-          <w:hyperlink w:anchor="_Toc41574195" w:history="1">
-            <w:r>
-              <w:rPr>
-                <w:rStyle w:val="Hyperlink"/>
-                <w:noProof/>
-              </w:rPr>
-              <w:t>2.10.0 Conclusion</w:t>
-            </w:r>
-            <w:r>
-              <w:rPr>
-                <w:noProof/>
-                <w:webHidden/>
-              </w:rPr>
-              <w:tab/>
-            </w:r>
-            <w:r>
-              <w:rPr>
-                <w:noProof/>
-                <w:webHidden/>
-              </w:rPr>
-              <w:fldChar w:fldCharType="begin"/>
-            </w:r>
-            <w:r>
-              <w:rPr>
-                <w:noProof/>
-                <w:webHidden/>
-              </w:rPr>
-              <w:instrText xml:space="preserve"> PAGEREF _Toc41574195 \h </w:instrText>
-            </w:r>
-            <w:r>
-              <w:rPr>
-                <w:noProof/>
-                <w:webHidden/>
-              </w:rPr>
-            </w:r>
-            <w:r>
-              <w:rPr>
-                <w:noProof/>
-                <w:webHidden/>
-              </w:rPr>
-              <w:fldChar w:fldCharType="separate"/>
-            </w:r>
-            <w:r>
-              <w:rPr>
-                <w:noProof/>
-                <w:webHidden/>
-              </w:rPr>
-              <w:t>22</w:t>
+              <w:t>24</w:t>
             </w:r>
             <w:r>
               <w:rPr>
@@ -4581,9 +4588,9 @@
           <w:lang w:val="en-US"/>
         </w:rPr>
       </w:pPr>
-      <w:bookmarkStart w:id="1" w:name="_Toc27477918"/>
-      <w:bookmarkStart w:id="2" w:name="_Toc27516766"/>
-      <w:bookmarkStart w:id="3" w:name="_Toc41574142"/>
+      <w:bookmarkStart w:id="2" w:name="_Toc27477918"/>
+      <w:bookmarkStart w:id="3" w:name="_Toc27516766"/>
+      <w:bookmarkStart w:id="4" w:name="_Toc41576421"/>
       <w:r>
         <w:rPr>
           <w:rFonts w:cs="Times New Roman"/>
@@ -4612,9 +4619,9 @@
         </w:rPr>
         <w:t>ite:</w:t>
       </w:r>
-      <w:bookmarkEnd w:id="1"/>
       <w:bookmarkEnd w:id="2"/>
       <w:bookmarkEnd w:id="3"/>
+      <w:bookmarkEnd w:id="4"/>
       <w:r>
         <w:rPr>
           <w:rFonts w:cs="Times New Roman"/>
@@ -4715,9 +4722,9 @@
           <w:lang w:val="en-US"/>
         </w:rPr>
       </w:pPr>
-      <w:bookmarkStart w:id="4" w:name="_Toc27477919"/>
-      <w:bookmarkStart w:id="5" w:name="_Toc27516767"/>
-      <w:bookmarkStart w:id="6" w:name="_Toc41574143"/>
+      <w:bookmarkStart w:id="5" w:name="_Toc27477919"/>
+      <w:bookmarkStart w:id="6" w:name="_Toc27516767"/>
+      <w:bookmarkStart w:id="7" w:name="_Toc41576422"/>
       <w:r>
         <w:rPr>
           <w:rFonts w:cs="Times New Roman"/>
@@ -4730,9 +4737,9 @@
         </w:rPr>
         <w:t>Goals of the site:</w:t>
       </w:r>
-      <w:bookmarkEnd w:id="4"/>
       <w:bookmarkEnd w:id="5"/>
       <w:bookmarkEnd w:id="6"/>
+      <w:bookmarkEnd w:id="7"/>
     </w:p>
     <w:p>
       <w:pPr>
@@ -4845,8 +4852,8 @@
           <w:lang w:val="en-US"/>
         </w:rPr>
       </w:pPr>
-      <w:bookmarkStart w:id="7" w:name="_Toc27516768"/>
-      <w:bookmarkStart w:id="8" w:name="_Toc41574144"/>
+      <w:bookmarkStart w:id="8" w:name="_Toc27516768"/>
+      <w:bookmarkStart w:id="9" w:name="_Toc41576423"/>
       <w:r>
         <w:rPr>
           <w:rFonts w:cs="Times New Roman"/>
@@ -4883,8 +4890,8 @@
         </w:rPr>
         <w:t>:</w:t>
       </w:r>
-      <w:bookmarkEnd w:id="7"/>
       <w:bookmarkEnd w:id="8"/>
+      <w:bookmarkEnd w:id="9"/>
     </w:p>
     <w:p>
       <w:pPr>
@@ -5545,8 +5552,8 @@
           </wp:anchor>
         </w:drawing>
       </w:r>
-      <w:bookmarkStart w:id="9" w:name="_Toc27516769"/>
-      <w:bookmarkStart w:id="10" w:name="_Toc41574145"/>
+      <w:bookmarkStart w:id="10" w:name="_Toc27516769"/>
+      <w:bookmarkStart w:id="11" w:name="_Toc41576424"/>
       <w:r>
         <w:rPr>
           <w:rStyle w:val="Heading1Char"/>
@@ -5568,8 +5575,8 @@
         </w:rPr>
         <w:t>:</w:t>
       </w:r>
-      <w:bookmarkEnd w:id="9"/>
       <w:bookmarkEnd w:id="10"/>
+      <w:bookmarkEnd w:id="11"/>
     </w:p>
     <w:p>
       <w:pPr>
@@ -5586,8 +5593,8 @@
       <w:pPr>
         <w:pStyle w:val="Heading1"/>
       </w:pPr>
-      <w:bookmarkStart w:id="11" w:name="_Toc27516770"/>
-      <w:bookmarkStart w:id="12" w:name="_Toc41574146"/>
+      <w:bookmarkStart w:id="12" w:name="_Toc27516770"/>
+      <w:bookmarkStart w:id="13" w:name="_Toc41576425"/>
       <w:r>
         <w:lastRenderedPageBreak/>
         <w:t xml:space="preserve">5.0 Design </w:t>
@@ -5595,8 +5602,8 @@
       <w:r>
         <w:t>Mock-ups</w:t>
       </w:r>
-      <w:bookmarkEnd w:id="11"/>
       <w:bookmarkEnd w:id="12"/>
+      <w:bookmarkEnd w:id="13"/>
     </w:p>
     <w:p>
       <w:pPr>
@@ -5604,8 +5611,8 @@
         <w:spacing w:line="480" w:lineRule="auto"/>
         <w:ind w:left="720"/>
       </w:pPr>
-      <w:bookmarkStart w:id="13" w:name="_Toc27516771"/>
-      <w:bookmarkStart w:id="14" w:name="_Toc41574147"/>
+      <w:bookmarkStart w:id="14" w:name="_Toc27516771"/>
+      <w:bookmarkStart w:id="15" w:name="_Toc41576426"/>
       <w:r>
         <w:rPr>
           <w:noProof/>
@@ -5672,8 +5679,8 @@
       <w:r>
         <w:t>Home Page</w:t>
       </w:r>
-      <w:bookmarkEnd w:id="13"/>
       <w:bookmarkEnd w:id="14"/>
+      <w:bookmarkEnd w:id="15"/>
     </w:p>
     <w:p>
       <w:pPr>
@@ -5688,8 +5695,8 @@
         <w:spacing w:line="480" w:lineRule="auto"/>
         <w:ind w:left="720"/>
       </w:pPr>
-      <w:bookmarkStart w:id="15" w:name="_Toc27516772"/>
-      <w:bookmarkStart w:id="16" w:name="_Toc41574148"/>
+      <w:bookmarkStart w:id="16" w:name="_Toc27516772"/>
+      <w:bookmarkStart w:id="17" w:name="_Toc41576427"/>
       <w:r>
         <w:t xml:space="preserve">5.2 </w:t>
       </w:r>
@@ -5699,8 +5706,8 @@
       <w:r>
         <w:t>bout Page</w:t>
       </w:r>
-      <w:bookmarkEnd w:id="15"/>
       <w:bookmarkEnd w:id="16"/>
+      <w:bookmarkEnd w:id="17"/>
     </w:p>
     <w:p>
       <w:pPr>
@@ -5773,8 +5780,8 @@
         <w:spacing w:line="480" w:lineRule="auto"/>
         <w:ind w:left="720"/>
       </w:pPr>
-      <w:bookmarkStart w:id="17" w:name="_Toc27516773"/>
-      <w:bookmarkStart w:id="18" w:name="_Toc41574149"/>
+      <w:bookmarkStart w:id="18" w:name="_Toc27516773"/>
+      <w:bookmarkStart w:id="19" w:name="_Toc41576428"/>
       <w:r>
         <w:rPr>
           <w:noProof/>
@@ -5842,8 +5849,8 @@
       <w:r>
         <w:t>Areas Page</w:t>
       </w:r>
-      <w:bookmarkEnd w:id="17"/>
       <w:bookmarkEnd w:id="18"/>
+      <w:bookmarkEnd w:id="19"/>
     </w:p>
     <w:p>
       <w:pPr>
@@ -5858,8 +5865,8 @@
         <w:spacing w:line="480" w:lineRule="auto"/>
         <w:ind w:left="720"/>
       </w:pPr>
-      <w:bookmarkStart w:id="19" w:name="_Toc27516774"/>
-      <w:bookmarkStart w:id="20" w:name="_Toc41574150"/>
+      <w:bookmarkStart w:id="20" w:name="_Toc27516774"/>
+      <w:bookmarkStart w:id="21" w:name="_Toc41576429"/>
       <w:r>
         <w:rPr>
           <w:noProof/>
@@ -5926,8 +5933,8 @@
       <w:r>
         <w:t>More Page</w:t>
       </w:r>
-      <w:bookmarkEnd w:id="19"/>
       <w:bookmarkEnd w:id="20"/>
+      <w:bookmarkEnd w:id="21"/>
       <w:r>
         <w:t xml:space="preserve"> </w:t>
       </w:r>
@@ -5956,8 +5963,8 @@
           <w:lang w:val="en-US"/>
         </w:rPr>
       </w:pPr>
-      <w:bookmarkStart w:id="21" w:name="_Toc27516775"/>
-      <w:bookmarkStart w:id="22" w:name="_Toc41574151"/>
+      <w:bookmarkStart w:id="22" w:name="_Toc27516775"/>
+      <w:bookmarkStart w:id="23" w:name="_Toc41576430"/>
       <w:r>
         <w:rPr>
           <w:noProof/>
@@ -6031,8 +6038,8 @@
       <w:r>
         <w:t xml:space="preserve"> Page</w:t>
       </w:r>
-      <w:bookmarkEnd w:id="21"/>
       <w:bookmarkEnd w:id="22"/>
+      <w:bookmarkEnd w:id="23"/>
     </w:p>
     <w:p>
       <w:pPr>
@@ -6051,8 +6058,8 @@
           <w:b w:val="0"/>
         </w:rPr>
       </w:pPr>
-      <w:bookmarkStart w:id="23" w:name="_Toc27516776"/>
-      <w:bookmarkStart w:id="24" w:name="_Toc41574152"/>
+      <w:bookmarkStart w:id="24" w:name="_Toc27516776"/>
+      <w:bookmarkStart w:id="25" w:name="_Toc41576431"/>
       <w:r>
         <w:rPr>
           <w:rFonts w:cs="Times New Roman"/>
@@ -6073,8 +6080,8 @@
         </w:rPr>
         <w:t>Qualifications</w:t>
       </w:r>
-      <w:bookmarkEnd w:id="23"/>
       <w:bookmarkEnd w:id="24"/>
+      <w:bookmarkEnd w:id="25"/>
     </w:p>
     <w:p>
       <w:pPr>
@@ -6508,8 +6515,8 @@
           <w:lang w:val="en-US"/>
         </w:rPr>
       </w:pPr>
-      <w:bookmarkStart w:id="25" w:name="_Toc27516777"/>
-      <w:bookmarkStart w:id="26" w:name="_Toc41574153"/>
+      <w:bookmarkStart w:id="26" w:name="_Toc27516777"/>
+      <w:bookmarkStart w:id="27" w:name="_Toc41576432"/>
       <w:r>
         <w:rPr>
           <w:rFonts w:cs="Times New Roman"/>
@@ -6531,8 +6538,8 @@
         </w:rPr>
         <w:t>Timelines/Budget</w:t>
       </w:r>
-      <w:bookmarkEnd w:id="25"/>
       <w:bookmarkEnd w:id="26"/>
+      <w:bookmarkEnd w:id="27"/>
     </w:p>
     <w:p>
       <w:pPr>
@@ -6540,8 +6547,8 @@
         <w:spacing w:line="480" w:lineRule="auto"/>
         <w:ind w:firstLine="720"/>
       </w:pPr>
-      <w:bookmarkStart w:id="27" w:name="_Toc27516778"/>
-      <w:bookmarkStart w:id="28" w:name="_Toc41574154"/>
+      <w:bookmarkStart w:id="28" w:name="_Toc27516778"/>
+      <w:bookmarkStart w:id="29" w:name="_Toc41576433"/>
       <w:r>
         <w:t>7</w:t>
       </w:r>
@@ -6551,16 +6558,16 @@
       <w:r>
         <w:t>Phases of Development</w:t>
       </w:r>
-      <w:bookmarkEnd w:id="27"/>
       <w:bookmarkEnd w:id="28"/>
+      <w:bookmarkEnd w:id="29"/>
     </w:p>
     <w:p>
       <w:pPr>
         <w:pStyle w:val="Heading3"/>
         <w:ind w:left="720" w:firstLine="720"/>
       </w:pPr>
-      <w:bookmarkStart w:id="29" w:name="_Toc27516779"/>
-      <w:bookmarkStart w:id="30" w:name="_Toc41574155"/>
+      <w:bookmarkStart w:id="30" w:name="_Toc27516779"/>
+      <w:bookmarkStart w:id="31" w:name="_Toc41576434"/>
       <w:r>
         <w:rPr>
           <w:rStyle w:val="Heading2Char"/>
@@ -6583,8 +6590,8 @@
       <w:r>
         <w:t>Planning/Exploration</w:t>
       </w:r>
-      <w:bookmarkEnd w:id="29"/>
       <w:bookmarkEnd w:id="30"/>
+      <w:bookmarkEnd w:id="31"/>
       <w:r>
         <w:t xml:space="preserve"> </w:t>
       </w:r>
@@ -6678,8 +6685,8 @@
         <w:pStyle w:val="Heading3"/>
         <w:ind w:left="720" w:firstLine="720"/>
       </w:pPr>
-      <w:bookmarkStart w:id="31" w:name="_Toc27516780"/>
-      <w:bookmarkStart w:id="32" w:name="_Toc41574156"/>
+      <w:bookmarkStart w:id="32" w:name="_Toc27516780"/>
+      <w:bookmarkStart w:id="33" w:name="_Toc41576435"/>
       <w:r>
         <w:rPr>
           <w:rStyle w:val="Heading2Char"/>
@@ -6702,8 +6709,8 @@
       <w:r>
         <w:t>Design/Content</w:t>
       </w:r>
-      <w:bookmarkEnd w:id="31"/>
       <w:bookmarkEnd w:id="32"/>
+      <w:bookmarkEnd w:id="33"/>
     </w:p>
     <w:p>
       <w:pPr>
@@ -6802,8 +6809,8 @@
         <w:pStyle w:val="Heading3"/>
         <w:ind w:left="720" w:firstLine="720"/>
       </w:pPr>
-      <w:bookmarkStart w:id="33" w:name="_Toc27516781"/>
-      <w:bookmarkStart w:id="34" w:name="_Toc41574157"/>
+      <w:bookmarkStart w:id="34" w:name="_Toc27516781"/>
+      <w:bookmarkStart w:id="35" w:name="_Toc41576436"/>
       <w:r>
         <w:rPr>
           <w:rStyle w:val="Heading2Char"/>
@@ -6826,8 +6833,8 @@
       <w:r>
         <w:t>Coding/Programming</w:t>
       </w:r>
-      <w:bookmarkEnd w:id="33"/>
       <w:bookmarkEnd w:id="34"/>
+      <w:bookmarkEnd w:id="35"/>
     </w:p>
     <w:p>
       <w:pPr>
@@ -6886,8 +6893,8 @@
         <w:pStyle w:val="Heading3"/>
         <w:ind w:left="720" w:firstLine="720"/>
       </w:pPr>
-      <w:bookmarkStart w:id="35" w:name="_Toc27516782"/>
-      <w:bookmarkStart w:id="36" w:name="_Toc41574158"/>
+      <w:bookmarkStart w:id="36" w:name="_Toc27516782"/>
+      <w:bookmarkStart w:id="37" w:name="_Toc41576437"/>
       <w:r>
         <w:rPr>
           <w:rStyle w:val="Heading2Char"/>
@@ -6910,8 +6917,8 @@
       <w:r>
         <w:t>Launch/Maintenance</w:t>
       </w:r>
-      <w:bookmarkEnd w:id="35"/>
       <w:bookmarkEnd w:id="36"/>
+      <w:bookmarkEnd w:id="37"/>
     </w:p>
     <w:p>
       <w:pPr>
@@ -6951,8 +6958,8 @@
         <w:spacing w:line="480" w:lineRule="auto"/>
         <w:ind w:firstLine="720"/>
       </w:pPr>
-      <w:bookmarkStart w:id="37" w:name="_Toc27516783"/>
-      <w:bookmarkStart w:id="38" w:name="_Toc41574159"/>
+      <w:bookmarkStart w:id="38" w:name="_Toc27516783"/>
+      <w:bookmarkStart w:id="39" w:name="_Toc41576438"/>
       <w:r>
         <w:lastRenderedPageBreak/>
         <w:t>7</w:t>
@@ -6963,8 +6970,8 @@
       <w:r>
         <w:t>Line Item Budget</w:t>
       </w:r>
-      <w:bookmarkEnd w:id="37"/>
       <w:bookmarkEnd w:id="38"/>
+      <w:bookmarkEnd w:id="39"/>
       <w:r>
         <w:t xml:space="preserve"> </w:t>
       </w:r>
@@ -7636,8 +7643,8 @@
           <w:lang w:val="en-US"/>
         </w:rPr>
       </w:pPr>
-      <w:bookmarkStart w:id="39" w:name="_Toc27516784"/>
-      <w:bookmarkStart w:id="40" w:name="_Toc41574160"/>
+      <w:bookmarkStart w:id="40" w:name="_Toc27516784"/>
+      <w:bookmarkStart w:id="41" w:name="_Toc41576439"/>
       <w:r>
         <w:rPr>
           <w:rFonts w:cs="Times New Roman"/>
@@ -7659,8 +7666,8 @@
         </w:rPr>
         <w:t>Conclusion</w:t>
       </w:r>
-      <w:bookmarkEnd w:id="39"/>
       <w:bookmarkEnd w:id="40"/>
+      <w:bookmarkEnd w:id="41"/>
     </w:p>
     <w:p>
       <w:pPr>
@@ -7730,8 +7737,8 @@
           <w:lang w:val="en-US"/>
         </w:rPr>
       </w:pPr>
-      <w:bookmarkStart w:id="41" w:name="_Toc27516785"/>
-      <w:bookmarkStart w:id="42" w:name="_Toc41574161"/>
+      <w:bookmarkStart w:id="42" w:name="_Toc27516785"/>
+      <w:bookmarkStart w:id="43" w:name="_Toc41576440"/>
       <w:r>
         <w:rPr>
           <w:rFonts w:cs="Times New Roman"/>
@@ -7747,7 +7754,7 @@
         </w:rPr>
         <w:t xml:space="preserve"> </w:t>
       </w:r>
-      <w:bookmarkEnd w:id="41"/>
+      <w:bookmarkEnd w:id="42"/>
       <w:r>
         <w:rPr>
           <w:rFonts w:cs="Times New Roman"/>
@@ -7755,7 +7762,7 @@
         </w:rPr>
         <w:t>Invoice</w:t>
       </w:r>
-      <w:bookmarkEnd w:id="42"/>
+      <w:bookmarkEnd w:id="43"/>
     </w:p>
     <w:p>
       <w:pPr>
@@ -7794,10 +7801,10 @@
             <v:path o:extrusionok="f" gradientshapeok="t" o:connecttype="rect"/>
             <o:lock v:ext="edit" aspectratio="t"/>
           </v:shapetype>
-          <v:shape id="_x0000_i1036" type="#_x0000_t75" style="width:367.2pt;height:475.2pt" o:ole="">
+          <v:shape id="_x0000_i1025" type="#_x0000_t75" style="width:367.2pt;height:475.2pt" o:ole="">
             <v:imagedata r:id="rId16" o:title=""/>
           </v:shape>
-          <o:OLEObject Type="Embed" ProgID="Acrobat.Document.DC" ShapeID="_x0000_i1036" DrawAspect="Content" ObjectID="_1652188479" r:id="rId17"/>
+          <o:OLEObject Type="Embed" ProgID="Acrobat.Document.DC" ShapeID="_x0000_i1025" DrawAspect="Content" ObjectID="_1652189406" r:id="rId17"/>
         </w:object>
       </w:r>
     </w:p>
@@ -7856,7 +7863,7 @@
           <w:lang w:val="en-US"/>
         </w:rPr>
       </w:pPr>
-      <w:bookmarkStart w:id="43" w:name="_Toc41574163"/>
+      <w:bookmarkStart w:id="44" w:name="_Toc41576441"/>
       <w:r>
         <w:rPr>
           <w:lang w:val="en-US"/>
@@ -7881,7 +7888,7 @@
         </w:rPr>
         <w:t>2</w:t>
       </w:r>
-      <w:bookmarkEnd w:id="43"/>
+      <w:bookmarkEnd w:id="44"/>
     </w:p>
     <w:p>
       <w:pPr>
@@ -8024,7 +8031,7 @@
           <w:lang w:val="en-US"/>
         </w:rPr>
       </w:pPr>
-      <w:bookmarkStart w:id="44" w:name="_Toc41574164"/>
+      <w:bookmarkStart w:id="45" w:name="_Toc41576442"/>
       <w:r>
         <w:rPr>
           <w:lang w:val="en-US"/>
@@ -8037,7 +8044,7 @@
         </w:rPr>
         <w:t>Phase 2</w:t>
       </w:r>
-      <w:bookmarkEnd w:id="44"/>
+      <w:bookmarkEnd w:id="45"/>
       <w:r>
         <w:rPr>
           <w:lang w:val="en-US"/>
@@ -8192,7 +8199,7 @@
           <w:lang w:val="en-US"/>
         </w:rPr>
       </w:pPr>
-      <w:bookmarkStart w:id="45" w:name="_Toc41574165"/>
+      <w:bookmarkStart w:id="46" w:name="_Toc41576443"/>
       <w:r>
         <w:rPr>
           <w:lang w:val="en-US"/>
@@ -8205,7 +8212,7 @@
         </w:rPr>
         <w:t>and How It Will Be Used</w:t>
       </w:r>
-      <w:bookmarkEnd w:id="45"/>
+      <w:bookmarkEnd w:id="46"/>
     </w:p>
     <w:p>
       <w:pPr>
@@ -8217,7 +8224,7 @@
           <w:lang w:val="en-US"/>
         </w:rPr>
       </w:pPr>
-      <w:bookmarkStart w:id="46" w:name="_Toc41574166"/>
+      <w:bookmarkStart w:id="47" w:name="_Toc41576444"/>
       <w:r>
         <w:rPr>
           <w:rStyle w:val="Heading2Char"/>
@@ -8242,7 +8249,7 @@
         </w:rPr>
         <w:t>able</w:t>
       </w:r>
-      <w:bookmarkEnd w:id="46"/>
+      <w:bookmarkEnd w:id="47"/>
       <w:r>
         <w:rPr>
           <w:rFonts w:cs="Times New Roman"/>
@@ -8372,7 +8379,7 @@
           <w:lang w:val="en-US"/>
         </w:rPr>
       </w:pPr>
-      <w:bookmarkStart w:id="47" w:name="_Toc41574167"/>
+      <w:bookmarkStart w:id="48" w:name="_Toc41576445"/>
       <w:r>
         <w:rPr>
           <w:rStyle w:val="Heading2Char"/>
@@ -8403,7 +8410,7 @@
         </w:rPr>
         <w:t>able</w:t>
       </w:r>
-      <w:bookmarkEnd w:id="47"/>
+      <w:bookmarkEnd w:id="48"/>
       <w:r>
         <w:rPr>
           <w:rFonts w:cs="Times New Roman"/>
@@ -8481,14 +8488,14 @@
           <w:lang w:val="en-US"/>
         </w:rPr>
       </w:pPr>
-      <w:bookmarkStart w:id="48" w:name="_Toc41574168"/>
+      <w:bookmarkStart w:id="49" w:name="_Toc41576446"/>
       <w:r>
         <w:rPr>
           <w:lang w:val="en-US"/>
         </w:rPr>
         <w:t>2.2.3 Baskets Table</w:t>
       </w:r>
-      <w:bookmarkEnd w:id="48"/>
+      <w:bookmarkEnd w:id="49"/>
       <w:r>
         <w:rPr>
           <w:lang w:val="en-US"/>
@@ -8545,7 +8552,7 @@
         <w:spacing w:line="480" w:lineRule="auto"/>
         <w:ind w:firstLine="720"/>
       </w:pPr>
-      <w:bookmarkStart w:id="49" w:name="_Toc41574169"/>
+      <w:bookmarkStart w:id="50" w:name="_Toc41576447"/>
       <w:r>
         <w:t>2.2.4 O</w:t>
       </w:r>
@@ -8570,7 +8577,7 @@
         </w:rPr>
         <w:t>able</w:t>
       </w:r>
-      <w:bookmarkEnd w:id="49"/>
+      <w:bookmarkEnd w:id="50"/>
     </w:p>
     <w:p>
       <w:pPr>
@@ -8606,14 +8613,14 @@
           <w:lang w:val="en-US"/>
         </w:rPr>
       </w:pPr>
-      <w:bookmarkStart w:id="50" w:name="_Toc41574170"/>
+      <w:bookmarkStart w:id="51" w:name="_Toc41576448"/>
       <w:r>
         <w:rPr>
           <w:lang w:val="en-US"/>
         </w:rPr>
         <w:t>2.3.0 Interaction</w:t>
       </w:r>
-      <w:bookmarkEnd w:id="50"/>
+      <w:bookmarkEnd w:id="51"/>
     </w:p>
     <w:p>
       <w:pPr>
@@ -8624,14 +8631,14 @@
           <w:lang w:val="en-US"/>
         </w:rPr>
       </w:pPr>
-      <w:bookmarkStart w:id="51" w:name="_Toc41574171"/>
+      <w:bookmarkStart w:id="52" w:name="_Toc41576449"/>
       <w:r>
         <w:rPr>
           <w:lang w:val="en-US"/>
         </w:rPr>
         <w:t>2.3.1 Users</w:t>
       </w:r>
-      <w:bookmarkEnd w:id="51"/>
+      <w:bookmarkEnd w:id="52"/>
     </w:p>
     <w:p>
       <w:pPr>
@@ -8669,14 +8676,14 @@
           <w:lang w:val="en-US"/>
         </w:rPr>
       </w:pPr>
-      <w:bookmarkStart w:id="52" w:name="_Toc41574172"/>
+      <w:bookmarkStart w:id="53" w:name="_Toc41576450"/>
       <w:r>
         <w:rPr>
           <w:lang w:val="en-US"/>
         </w:rPr>
         <w:t>2.3.2 Administrators</w:t>
       </w:r>
-      <w:bookmarkEnd w:id="52"/>
+      <w:bookmarkEnd w:id="53"/>
     </w:p>
     <w:p>
       <w:pPr>
@@ -8721,14 +8728,14 @@
           <w:lang w:val="en-US"/>
         </w:rPr>
       </w:pPr>
-      <w:bookmarkStart w:id="53" w:name="_Toc41574173"/>
+      <w:bookmarkStart w:id="54" w:name="_Toc41576451"/>
       <w:r>
         <w:rPr>
           <w:lang w:val="en-US"/>
         </w:rPr>
         <w:t>2.4.0 Security Considerations</w:t>
       </w:r>
-      <w:bookmarkEnd w:id="53"/>
+      <w:bookmarkEnd w:id="54"/>
     </w:p>
     <w:p>
       <w:pPr>
@@ -8739,14 +8746,14 @@
           <w:lang w:val="en-US"/>
         </w:rPr>
       </w:pPr>
-      <w:bookmarkStart w:id="54" w:name="_Toc41574174"/>
+      <w:bookmarkStart w:id="55" w:name="_Toc41576452"/>
       <w:r>
         <w:rPr>
           <w:lang w:val="en-US"/>
         </w:rPr>
         <w:t>XSS Protection</w:t>
       </w:r>
-      <w:bookmarkEnd w:id="54"/>
+      <w:bookmarkEnd w:id="55"/>
       <w:r>
         <w:rPr>
           <w:lang w:val="en-US"/>
@@ -8856,14 +8863,14 @@
           <w:lang w:val="en-US"/>
         </w:rPr>
       </w:pPr>
-      <w:bookmarkStart w:id="55" w:name="_Toc41574175"/>
+      <w:bookmarkStart w:id="56" w:name="_Toc41576453"/>
       <w:r>
         <w:rPr>
           <w:lang w:val="en-US"/>
         </w:rPr>
         <w:t>Validation</w:t>
       </w:r>
-      <w:bookmarkEnd w:id="55"/>
+      <w:bookmarkEnd w:id="56"/>
     </w:p>
     <w:p>
       <w:pPr>
@@ -8934,7 +8941,7 @@
           <w:lang w:val="en-US"/>
         </w:rPr>
       </w:pPr>
-      <w:bookmarkStart w:id="56" w:name="_Toc41574176"/>
+      <w:bookmarkStart w:id="57" w:name="_Toc41576454"/>
       <w:r>
         <w:rPr>
           <w:lang w:val="en-US"/>
@@ -8942,7 +8949,7 @@
         <w:lastRenderedPageBreak/>
         <w:t>2.5.0 Timelines/Budget</w:t>
       </w:r>
-      <w:bookmarkEnd w:id="56"/>
+      <w:bookmarkEnd w:id="57"/>
     </w:p>
     <w:p>
       <w:pPr>
@@ -8958,7 +8965,7 @@
         </w:rPr>
         <w:tab/>
       </w:r>
-      <w:bookmarkStart w:id="57" w:name="_Toc41574177"/>
+      <w:bookmarkStart w:id="58" w:name="_Toc41576455"/>
       <w:r>
         <w:rPr>
           <w:lang w:val="en-US"/>
@@ -8971,7 +8978,7 @@
         </w:rPr>
         <w:t>Design and Content</w:t>
       </w:r>
-      <w:bookmarkEnd w:id="57"/>
+      <w:bookmarkEnd w:id="58"/>
       <w:r>
         <w:rPr>
           <w:lang w:val="en-US"/>
@@ -9003,11 +9010,11 @@
         <w:spacing w:line="480" w:lineRule="auto"/>
         <w:ind w:firstLine="720"/>
       </w:pPr>
-      <w:bookmarkStart w:id="58" w:name="_Toc41574178"/>
+      <w:bookmarkStart w:id="59" w:name="_Toc41576456"/>
       <w:r>
         <w:t>2.5.2 Coding/Programming</w:t>
       </w:r>
-      <w:bookmarkEnd w:id="58"/>
+      <w:bookmarkEnd w:id="59"/>
     </w:p>
     <w:p>
       <w:pPr>
@@ -9044,11 +9051,11 @@
         <w:spacing w:line="480" w:lineRule="auto"/>
         <w:ind w:firstLine="720"/>
       </w:pPr>
-      <w:bookmarkStart w:id="59" w:name="_Toc41574179"/>
+      <w:bookmarkStart w:id="60" w:name="_Toc41576457"/>
       <w:r>
         <w:t>2.5.3 Launch/Maintenance</w:t>
       </w:r>
-      <w:bookmarkEnd w:id="59"/>
+      <w:bookmarkEnd w:id="60"/>
     </w:p>
     <w:p>
       <w:pPr>
@@ -9068,11 +9075,11 @@
         <w:spacing w:line="480" w:lineRule="auto"/>
         <w:ind w:firstLine="720"/>
       </w:pPr>
-      <w:bookmarkStart w:id="60" w:name="_Toc41574180"/>
+      <w:bookmarkStart w:id="61" w:name="_Toc41576458"/>
       <w:r>
         <w:t>2.5.4 Phase 2 Pricing</w:t>
       </w:r>
-      <w:bookmarkEnd w:id="60"/>
+      <w:bookmarkEnd w:id="61"/>
     </w:p>
     <w:tbl>
       <w:tblPr>
@@ -9614,7 +9621,7 @@
       <w:pPr>
         <w:pStyle w:val="Heading1"/>
       </w:pPr>
-      <w:bookmarkStart w:id="61" w:name="_Toc41574181"/>
+      <w:bookmarkStart w:id="62" w:name="_Toc41576459"/>
       <w:r>
         <w:rPr>
           <w:noProof/>
@@ -9667,7 +9674,7 @@
       <w:r>
         <w:t>2.6.0 ERD and Data Models</w:t>
       </w:r>
-      <w:bookmarkEnd w:id="61"/>
+      <w:bookmarkEnd w:id="62"/>
     </w:p>
     <w:p>
       <w:pPr>
@@ -9737,12 +9744,12 @@
       <w:pPr>
         <w:pStyle w:val="Heading1"/>
       </w:pPr>
-      <w:bookmarkStart w:id="62" w:name="_Toc41574182"/>
+      <w:bookmarkStart w:id="63" w:name="_Toc41576460"/>
       <w:r>
         <w:lastRenderedPageBreak/>
         <w:t>2.7.0 Front End Dynamic Pages</w:t>
       </w:r>
-      <w:bookmarkEnd w:id="62"/>
+      <w:bookmarkEnd w:id="63"/>
       <w:r>
         <w:t xml:space="preserve"> </w:t>
       </w:r>
@@ -9752,7 +9759,7 @@
         <w:pStyle w:val="Heading2"/>
         <w:spacing w:line="480" w:lineRule="auto"/>
       </w:pPr>
-      <w:bookmarkStart w:id="63" w:name="_Toc41574183"/>
+      <w:bookmarkStart w:id="64" w:name="_Toc41576461"/>
       <w:r>
         <w:rPr>
           <w:noProof/>
@@ -9810,14 +9817,14 @@
       <w:r>
         <w:t>Registration Page</w:t>
       </w:r>
-      <w:bookmarkEnd w:id="63"/>
+      <w:bookmarkEnd w:id="64"/>
     </w:p>
     <w:p>
       <w:pPr>
         <w:pStyle w:val="Heading2"/>
         <w:spacing w:line="480" w:lineRule="auto"/>
       </w:pPr>
-      <w:bookmarkStart w:id="64" w:name="_Toc41574184"/>
+      <w:bookmarkStart w:id="65" w:name="_Toc41576462"/>
       <w:r>
         <w:rPr>
           <w:noProof/>
@@ -9875,7 +9882,7 @@
       <w:r>
         <w:t>Login Page</w:t>
       </w:r>
-      <w:bookmarkEnd w:id="64"/>
+      <w:bookmarkEnd w:id="65"/>
     </w:p>
     <w:p>
       <w:pPr>
@@ -9888,7 +9895,7 @@
         <w:pStyle w:val="Heading2"/>
         <w:spacing w:line="480" w:lineRule="auto"/>
       </w:pPr>
-      <w:bookmarkStart w:id="65" w:name="_Toc41574185"/>
+      <w:bookmarkStart w:id="66" w:name="_Toc41576463"/>
       <w:r>
         <w:rPr>
           <w:noProof/>
@@ -9950,7 +9957,7 @@
       <w:r>
         <w:t xml:space="preserve"> Page</w:t>
       </w:r>
-      <w:bookmarkEnd w:id="65"/>
+      <w:bookmarkEnd w:id="66"/>
     </w:p>
     <w:p>
       <w:pPr>
@@ -9963,7 +9970,7 @@
         <w:pStyle w:val="Heading2"/>
         <w:spacing w:line="480" w:lineRule="auto"/>
       </w:pPr>
-      <w:bookmarkStart w:id="66" w:name="_Toc41574186"/>
+      <w:bookmarkStart w:id="67" w:name="_Toc41576464"/>
       <w:r>
         <w:rPr>
           <w:noProof/>
@@ -10021,7 +10028,7 @@
       <w:r>
         <w:t>List View</w:t>
       </w:r>
-      <w:bookmarkEnd w:id="66"/>
+      <w:bookmarkEnd w:id="67"/>
       <w:r>
         <w:rPr>
           <w:noProof/>
@@ -10039,7 +10046,7 @@
         <w:pStyle w:val="Heading2"/>
         <w:spacing w:line="480" w:lineRule="auto"/>
       </w:pPr>
-      <w:bookmarkStart w:id="67" w:name="_Toc41574187"/>
+      <w:bookmarkStart w:id="68" w:name="_Toc41576465"/>
       <w:r>
         <w:rPr>
           <w:rFonts w:cs="Times New Roman"/>
@@ -10109,7 +10116,7 @@
       <w:r>
         <w:t>Detail View</w:t>
       </w:r>
-      <w:bookmarkEnd w:id="67"/>
+      <w:bookmarkEnd w:id="68"/>
     </w:p>
     <w:p>
       <w:pPr>
@@ -10120,18 +10127,18 @@
       <w:pPr>
         <w:pStyle w:val="Heading1"/>
       </w:pPr>
-      <w:bookmarkStart w:id="68" w:name="_Toc41574188"/>
+      <w:bookmarkStart w:id="69" w:name="_Toc41576466"/>
       <w:r>
         <w:t>2.8.0 Admin Site Pages</w:t>
       </w:r>
-      <w:bookmarkEnd w:id="68"/>
+      <w:bookmarkEnd w:id="69"/>
     </w:p>
     <w:p>
       <w:pPr>
         <w:pStyle w:val="Heading2"/>
         <w:spacing w:line="480" w:lineRule="auto"/>
       </w:pPr>
-      <w:bookmarkStart w:id="69" w:name="_Toc41574189"/>
+      <w:bookmarkStart w:id="70" w:name="_Toc41576467"/>
       <w:r>
         <w:rPr>
           <w:noProof/>
@@ -10189,7 +10196,7 @@
       <w:r>
         <w:t>Edit List View</w:t>
       </w:r>
-      <w:bookmarkEnd w:id="69"/>
+      <w:bookmarkEnd w:id="70"/>
     </w:p>
     <w:p>
       <w:pPr>
@@ -10201,7 +10208,7 @@
         <w:pStyle w:val="Heading2"/>
         <w:spacing w:line="480" w:lineRule="auto"/>
       </w:pPr>
-      <w:bookmarkStart w:id="70" w:name="_Toc41574190"/>
+      <w:bookmarkStart w:id="71" w:name="_Toc41576468"/>
       <w:r>
         <w:rPr>
           <w:noProof/>
@@ -10260,7 +10267,7 @@
       <w:r>
         <w:t>Edit Form</w:t>
       </w:r>
-      <w:bookmarkEnd w:id="70"/>
+      <w:bookmarkEnd w:id="71"/>
     </w:p>
     <w:p>
       <w:pPr>
@@ -10316,12 +10323,12 @@
       <w:pPr>
         <w:pStyle w:val="Heading1"/>
       </w:pPr>
-      <w:bookmarkStart w:id="71" w:name="_Toc41574191"/>
+      <w:bookmarkStart w:id="72" w:name="_Toc41576469"/>
       <w:r>
         <w:lastRenderedPageBreak/>
         <w:t>2.9.0 Sitemaps</w:t>
       </w:r>
-      <w:bookmarkEnd w:id="71"/>
+      <w:bookmarkEnd w:id="72"/>
     </w:p>
     <w:p>
       <w:pPr>
@@ -10329,18 +10336,18 @@
         <w:spacing w:line="480" w:lineRule="auto"/>
         <w:ind w:firstLine="720"/>
       </w:pPr>
-      <w:bookmarkStart w:id="72" w:name="_Toc41574192"/>
+      <w:bookmarkStart w:id="73" w:name="_Toc41576470"/>
       <w:r>
         <w:t>2.9.1 Front End Sitemap</w:t>
       </w:r>
-      <w:bookmarkEnd w:id="72"/>
+      <w:bookmarkEnd w:id="73"/>
     </w:p>
     <w:p>
       <w:pPr>
         <w:pStyle w:val="Heading2"/>
         <w:spacing w:line="480" w:lineRule="auto"/>
       </w:pPr>
-      <w:bookmarkStart w:id="73" w:name="_Toc41574193"/>
+      <w:bookmarkStart w:id="74" w:name="_Toc41576471"/>
       <w:r>
         <w:rPr>
           <w:noProof/>
@@ -10395,14 +10402,14 @@
           </wp:anchor>
         </w:drawing>
       </w:r>
-      <w:bookmarkEnd w:id="73"/>
+      <w:bookmarkEnd w:id="74"/>
     </w:p>
     <w:p>
       <w:pPr>
         <w:pStyle w:val="Heading2"/>
         <w:spacing w:line="480" w:lineRule="auto"/>
       </w:pPr>
-      <w:bookmarkStart w:id="74" w:name="_Toc41574194"/>
+      <w:bookmarkStart w:id="75" w:name="_Toc41576472"/>
       <w:r>
         <w:rPr>
           <w:noProof/>
@@ -10460,7 +10467,7 @@
       <w:r>
         <w:t>2.9.2 Admin Sitemap</w:t>
       </w:r>
-      <w:bookmarkEnd w:id="74"/>
+      <w:bookmarkEnd w:id="75"/>
     </w:p>
     <w:p>
       <w:pPr>
@@ -10471,7 +10478,7 @@
       <w:pPr>
         <w:pStyle w:val="Heading1"/>
       </w:pPr>
-      <w:bookmarkStart w:id="75" w:name="_Toc41574195"/>
+      <w:bookmarkStart w:id="76" w:name="_Toc41576473"/>
       <w:r>
         <w:lastRenderedPageBreak/>
         <w:t>2.10.</w:t>
@@ -10479,14 +10486,15 @@
       <w:r>
         <w:t>0 Phase 2 Invoice</w:t>
       </w:r>
+      <w:bookmarkEnd w:id="76"/>
     </w:p>
     <w:p>
       <w:r>
         <w:object w:dxaOrig="7345" w:dyaOrig="9504" w14:anchorId="2B42B4E0">
-          <v:shape id="_x0000_i1037" type="#_x0000_t75" style="width:6in;height:558.6pt" o:ole="">
+          <v:shape id="_x0000_i1026" type="#_x0000_t75" style="width:6in;height:558.6pt" o:ole="">
             <v:imagedata r:id="rId31" o:title=""/>
           </v:shape>
-          <o:OLEObject Type="Embed" ProgID="Acrobat.Document.DC" ShapeID="_x0000_i1037" DrawAspect="Content" ObjectID="_1652188480" r:id="rId32"/>
+          <o:OLEObject Type="Embed" ProgID="Acrobat.Document.DC" ShapeID="_x0000_i1026" DrawAspect="Content" ObjectID="_1652189407" r:id="rId32"/>
         </w:object>
       </w:r>
     </w:p>
@@ -10494,6 +10502,7 @@
       <w:pPr>
         <w:pStyle w:val="Heading1"/>
       </w:pPr>
+      <w:bookmarkStart w:id="77" w:name="_Toc41576474"/>
       <w:r>
         <w:lastRenderedPageBreak/>
         <w:t xml:space="preserve">2.11.0 </w:t>
@@ -10501,9 +10510,7 @@
       <w:r>
         <w:t>Conclusion</w:t>
       </w:r>
-      <w:bookmarkStart w:id="76" w:name="_GoBack"/>
-      <w:bookmarkEnd w:id="75"/>
-      <w:bookmarkEnd w:id="76"/>
+      <w:bookmarkEnd w:id="77"/>
     </w:p>
     <w:p>
       <w:pPr>
@@ -12397,6 +12404,7 @@
     <w:lsdException w:name="HTML Sample" w:semiHidden="1" w:unhideWhenUsed="1"/>
     <w:lsdException w:name="HTML Typewriter" w:semiHidden="1" w:unhideWhenUsed="1"/>
     <w:lsdException w:name="HTML Variable" w:semiHidden="1" w:unhideWhenUsed="1"/>
+    <w:lsdException w:name="Normal Table" w:semiHidden="1" w:unhideWhenUsed="1"/>
     <w:lsdException w:name="annotation subject" w:semiHidden="1" w:unhideWhenUsed="1"/>
     <w:lsdException w:name="No List" w:semiHidden="1" w:unhideWhenUsed="1"/>
     <w:lsdException w:name="Outline List 1" w:semiHidden="1" w:unhideWhenUsed="1"/>
@@ -12442,9 +12450,11 @@
     <w:lsdException w:name="Table Subtle 1" w:semiHidden="1" w:unhideWhenUsed="1"/>
     <w:lsdException w:name="Table Subtle 2" w:semiHidden="1" w:unhideWhenUsed="1"/>
     <w:lsdException w:name="Table Web 1" w:semiHidden="1" w:unhideWhenUsed="1"/>
+    <w:lsdException w:name="Table Web 2" w:semiHidden="1" w:unhideWhenUsed="1"/>
     <w:lsdException w:name="Table Web 3" w:semiHidden="1" w:unhideWhenUsed="1"/>
     <w:lsdException w:name="Balloon Text" w:semiHidden="1" w:unhideWhenUsed="1"/>
     <w:lsdException w:name="Table Grid" w:uiPriority="59"/>
+    <w:lsdException w:name="Table Theme" w:semiHidden="1" w:unhideWhenUsed="1"/>
     <w:lsdException w:name="Placeholder Text" w:semiHidden="1"/>
     <w:lsdException w:name="No Spacing" w:uiPriority="1" w:qFormat="1"/>
     <w:lsdException w:name="Light Shading" w:uiPriority="60"/>
@@ -12765,6 +12775,7 @@
   <w:style w:type="character" w:default="1" w:styleId="DefaultParagraphFont">
     <w:name w:val="Default Paragraph Font"/>
     <w:uiPriority w:val="1"/>
+    <w:semiHidden/>
     <w:unhideWhenUsed/>
   </w:style>
   <w:style w:type="table" w:default="1" w:styleId="TableNormal">
@@ -13449,7 +13460,7 @@
 </file>
 
 <file path=customXml/itemProps2.xml><?xml version="1.0" encoding="utf-8"?>
-<ds:datastoreItem xmlns:ds="http://schemas.openxmlformats.org/officeDocument/2006/customXml" ds:itemID="{D9805959-3AA5-438F-BFED-476A5FADF493}">
+<ds:datastoreItem xmlns:ds="http://schemas.openxmlformats.org/officeDocument/2006/customXml" ds:itemID="{8A07BC24-8A82-4D20-B630-3638A81E99DE}">
   <ds:schemaRefs>
     <ds:schemaRef ds:uri="http://schemas.openxmlformats.org/officeDocument/2006/bibliography"/>
   </ds:schemaRefs>

</xml_diff>

<commit_message>
PHP CAPSTONE COMPLETE final - commit to fix picture order in proposal PDF
</commit_message>
<xml_diff>
--- a/docs/PHP Capstone Proposal(Dawn Baker).docx
+++ b/docs/PHP Capstone Proposal(Dawn Baker).docx
@@ -8883,10 +8883,10 @@
             <v:path o:extrusionok="f" gradientshapeok="t" o:connecttype="rect"/>
             <o:lock v:ext="edit" aspectratio="t"/>
           </v:shapetype>
-          <v:shape id="_x0000_i1025" type="#_x0000_t75" style="width:367.5pt;height:475.5pt" o:ole="">
+          <v:shape id="_x0000_i1025" type="#_x0000_t75" style="width:367.5pt;height:476.05pt" o:ole="">
             <v:imagedata r:id="rId16" o:title=""/>
           </v:shape>
-          <o:OLEObject Type="Embed" ProgID="Acrobat.Document.DC" ShapeID="_x0000_i1025" DrawAspect="Content" ObjectID="_1652812171" r:id="rId17"/>
+          <o:OLEObject Type="Embed" ProgID="Acrobat.Document.DC" ShapeID="_x0000_i1025" DrawAspect="Content" ObjectID="_1652813871" r:id="rId17"/>
         </w:object>
       </w:r>
     </w:p>
@@ -11807,18 +11807,18 @@
           <w:noProof/>
         </w:rPr>
         <w:drawing>
-          <wp:anchor distT="0" distB="0" distL="114300" distR="114300" simplePos="0" relativeHeight="251722752" behindDoc="0" locked="0" layoutInCell="1" allowOverlap="1" wp14:anchorId="028C181C" wp14:editId="499EB616">
+          <wp:anchor distT="0" distB="0" distL="114300" distR="114300" simplePos="0" relativeHeight="251718656" behindDoc="0" locked="0" layoutInCell="1" allowOverlap="1" wp14:anchorId="09017DD2" wp14:editId="1BD246B6">
             <wp:simplePos x="0" y="0"/>
             <wp:positionH relativeFrom="margin">
               <wp:align>center</wp:align>
             </wp:positionH>
             <wp:positionV relativeFrom="paragraph">
-              <wp:posOffset>259080</wp:posOffset>
+              <wp:posOffset>176692</wp:posOffset>
             </wp:positionV>
-            <wp:extent cx="3439795" cy="2009140"/>
-            <wp:effectExtent l="0" t="0" r="8255" b="0"/>
+            <wp:extent cx="3580130" cy="1624965"/>
+            <wp:effectExtent l="0" t="0" r="1270" b="0"/>
             <wp:wrapTopAndBottom/>
-            <wp:docPr id="34" name="Picture 34"/>
+            <wp:docPr id="32" name="Picture 32"/>
             <wp:cNvGraphicFramePr>
               <a:graphicFrameLocks xmlns:a="http://schemas.openxmlformats.org/drawingml/2006/main" noChangeAspect="1"/>
             </wp:cNvGraphicFramePr>
@@ -11838,7 +11838,7 @@
                   <pic:spPr>
                     <a:xfrm>
                       <a:off x="0" y="0"/>
-                      <a:ext cx="3439795" cy="2009140"/>
+                      <a:ext cx="3580130" cy="1624965"/>
                     </a:xfrm>
                     <a:prstGeom prst="rect">
                       <a:avLst/>
@@ -11879,7 +11879,7 @@
           <w:noProof/>
         </w:rPr>
         <w:drawing>
-          <wp:anchor distT="0" distB="0" distL="114300" distR="114300" simplePos="0" relativeHeight="251720704" behindDoc="0" locked="0" layoutInCell="1" allowOverlap="1" wp14:anchorId="74EEF5F1" wp14:editId="688768FB">
+          <wp:anchor distT="0" distB="0" distL="114300" distR="114300" simplePos="0" relativeHeight="251720704" behindDoc="0" locked="0" layoutInCell="1" allowOverlap="1" wp14:anchorId="74EEF5F1" wp14:editId="70E8CBA5">
             <wp:simplePos x="0" y="0"/>
             <wp:positionH relativeFrom="margin">
               <wp:align>center</wp:align>
@@ -11945,23 +11945,24 @@
       <w:bookmarkEnd w:id="85"/>
     </w:p>
     <w:p>
+      <w:bookmarkStart w:id="86" w:name="_GoBack"/>
       <w:r>
         <w:rPr>
           <w:noProof/>
         </w:rPr>
         <w:drawing>
-          <wp:anchor distT="0" distB="0" distL="114300" distR="114300" simplePos="0" relativeHeight="251718656" behindDoc="0" locked="0" layoutInCell="1" allowOverlap="1" wp14:anchorId="09017DD2" wp14:editId="35A41DC0">
+          <wp:anchor distT="0" distB="0" distL="114300" distR="114300" simplePos="0" relativeHeight="251722752" behindDoc="0" locked="0" layoutInCell="1" allowOverlap="1" wp14:anchorId="028C181C" wp14:editId="3A310845">
             <wp:simplePos x="0" y="0"/>
             <wp:positionH relativeFrom="margin">
               <wp:align>center</wp:align>
             </wp:positionH>
             <wp:positionV relativeFrom="paragraph">
-              <wp:posOffset>231140</wp:posOffset>
+              <wp:posOffset>294109</wp:posOffset>
             </wp:positionV>
-            <wp:extent cx="3580130" cy="1624965"/>
-            <wp:effectExtent l="0" t="0" r="1270" b="0"/>
+            <wp:extent cx="3439795" cy="2009140"/>
+            <wp:effectExtent l="0" t="0" r="8255" b="0"/>
             <wp:wrapTopAndBottom/>
-            <wp:docPr id="32" name="Picture 32"/>
+            <wp:docPr id="34" name="Picture 34"/>
             <wp:cNvGraphicFramePr>
               <a:graphicFrameLocks xmlns:a="http://schemas.openxmlformats.org/drawingml/2006/main" noChangeAspect="1"/>
             </wp:cNvGraphicFramePr>
@@ -11981,7 +11982,7 @@
                   <pic:spPr>
                     <a:xfrm>
                       <a:off x="0" y="0"/>
-                      <a:ext cx="3580130" cy="1624965"/>
+                      <a:ext cx="3439795" cy="2009140"/>
                     </a:xfrm>
                     <a:prstGeom prst="rect">
                       <a:avLst/>
@@ -11999,6 +12000,7 @@
           </wp:anchor>
         </w:drawing>
       </w:r>
+      <w:bookmarkEnd w:id="86"/>
     </w:p>
     <w:p>
       <w:pPr>
@@ -12009,11 +12011,11 @@
       <w:pPr>
         <w:pStyle w:val="Heading2"/>
       </w:pPr>
-      <w:bookmarkStart w:id="86" w:name="_Toc42198399"/>
+      <w:bookmarkStart w:id="87" w:name="_Toc42198399"/>
       <w:r>
         <w:t>Baskets List View</w:t>
       </w:r>
-      <w:bookmarkEnd w:id="86"/>
+      <w:bookmarkEnd w:id="87"/>
     </w:p>
     <w:p>
       <w:r>
@@ -12075,12 +12077,12 @@
       <w:pPr>
         <w:pStyle w:val="Heading1"/>
       </w:pPr>
-      <w:bookmarkStart w:id="87" w:name="_Toc42198400"/>
+      <w:bookmarkStart w:id="88" w:name="_Toc42198400"/>
       <w:r>
         <w:lastRenderedPageBreak/>
         <w:t>2.9.0 Sitemaps</w:t>
       </w:r>
-      <w:bookmarkEnd w:id="87"/>
+      <w:bookmarkEnd w:id="88"/>
     </w:p>
     <w:p>
       <w:pPr>
@@ -12088,13 +12090,11 @@
         <w:spacing w:line="480" w:lineRule="auto"/>
         <w:ind w:firstLine="720"/>
       </w:pPr>
-      <w:bookmarkStart w:id="88" w:name="_Toc42198401"/>
-      <w:bookmarkStart w:id="89" w:name="_GoBack"/>
+      <w:bookmarkStart w:id="89" w:name="_Toc42198401"/>
+      <w:r>
+        <w:t>2.9.1 Front End Sitemap</w:t>
+      </w:r>
       <w:bookmarkEnd w:id="89"/>
-      <w:r>
-        <w:t>2.9.1 Front End Sitemap</w:t>
-      </w:r>
-      <w:bookmarkEnd w:id="88"/>
     </w:p>
     <w:p>
       <w:pPr>
@@ -12245,10 +12245,10 @@
     <w:p>
       <w:r>
         <w:object w:dxaOrig="7345" w:dyaOrig="9504" w14:anchorId="2B42B4E0">
-          <v:shape id="_x0000_i1026" type="#_x0000_t75" style="width:6in;height:558.75pt" o:ole="">
+          <v:shape id="_x0000_i1026" type="#_x0000_t75" style="width:6in;height:558.8pt" o:ole="">
             <v:imagedata r:id="rId40" o:title=""/>
           </v:shape>
-          <o:OLEObject Type="Embed" ProgID="Acrobat.Document.DC" ShapeID="_x0000_i1026" DrawAspect="Content" ObjectID="_1652812172" r:id="rId41"/>
+          <o:OLEObject Type="Embed" ProgID="Acrobat.Document.DC" ShapeID="_x0000_i1026" DrawAspect="Content" ObjectID="_1652813872" r:id="rId41"/>
         </w:object>
       </w:r>
     </w:p>
@@ -15214,7 +15214,7 @@
 </file>
 
 <file path=customXml/itemProps2.xml><?xml version="1.0" encoding="utf-8"?>
-<ds:datastoreItem xmlns:ds="http://schemas.openxmlformats.org/officeDocument/2006/customXml" ds:itemID="{4F0D9AF6-749A-49E0-9915-8C2D601E7BD8}">
+<ds:datastoreItem xmlns:ds="http://schemas.openxmlformats.org/officeDocument/2006/customXml" ds:itemID="{78F1D07A-ECE2-4928-A31D-70A35598A63E}">
   <ds:schemaRefs>
     <ds:schemaRef ds:uri="http://schemas.openxmlformats.org/officeDocument/2006/bibliography"/>
   </ds:schemaRefs>

</xml_diff>